<commit_message>
Commit inicial - Relatorio quase pronto
</commit_message>
<xml_diff>
--- a/Relátorio.docx
+++ b/Relátorio.docx
@@ -4439,8 +4439,13 @@
         <w:pageBreakBefore w:val="0"/>
         <w:widowControl/>
         <w:numPr>
+          <w:ilvl w:val="0"/>
           <w:numId w:val="0"/>
         </w:numPr>
+        <w:tabs>
+          <w:tab w:val="clear" w:pos="420"/>
+          <w:tab w:val="clear" w:pos="425"/>
+        </w:tabs>
         <w:kinsoku/>
         <w:wordWrap/>
         <w:overflowPunct/>
@@ -4694,8 +4699,13 @@
         <w:pageBreakBefore w:val="0"/>
         <w:widowControl/>
         <w:numPr>
+          <w:ilvl w:val="0"/>
           <w:numId w:val="0"/>
         </w:numPr>
+        <w:tabs>
+          <w:tab w:val="clear" w:pos="420"/>
+          <w:tab w:val="clear" w:pos="425"/>
+        </w:tabs>
         <w:kinsoku/>
         <w:wordWrap/>
         <w:overflowPunct/>
@@ -5143,8 +5153,6 @@
         </w:rPr>
         <w:t>Diagrama de Blocos</w:t>
       </w:r>
-      <w:bookmarkStart w:id="0" w:name="_GoBack"/>
-      <w:bookmarkEnd w:id="0"/>
     </w:p>
     <w:p>
       <w:pPr>
@@ -5153,8 +5161,13 @@
         <w:pageBreakBefore w:val="0"/>
         <w:widowControl/>
         <w:numPr>
+          <w:ilvl w:val="0"/>
           <w:numId w:val="0"/>
         </w:numPr>
+        <w:tabs>
+          <w:tab w:val="clear" w:pos="420"/>
+          <w:tab w:val="clear" w:pos="425"/>
+        </w:tabs>
         <w:kinsoku/>
         <w:wordWrap/>
         <w:overflowPunct/>
@@ -5169,20 +5182,6 @@
         <w:jc w:val="both"/>
         <w:textAlignment w:val="auto"/>
         <w:outlineLvl w:val="9"/>
-        <w:rPr>
-          <w:rFonts w:ascii="Times New Roman" w:hAnsi="Times New Roman" w:cs="Times New Roman"/>
-          <w:b w:val="0"/>
-          <w:bCs w:val="0"/>
-          <w:color w:val="000000" w:themeColor="text1"/>
-          <w:sz w:val="24"/>
-          <w:szCs w:val="24"/>
-          <w:lang w:val="pt-BR"/>
-          <w14:textFill>
-            <w14:solidFill>
-              <w14:schemeClr w14:val="tx1"/>
-            </w14:solidFill>
-          </w14:textFill>
-        </w:rPr>
       </w:pPr>
       <w:r>
         <w:drawing>
@@ -5235,6 +5234,246 @@
         <w:keepLines w:val="0"/>
         <w:pageBreakBefore w:val="0"/>
         <w:widowControl/>
+        <w:numPr>
+          <w:ilvl w:val="0"/>
+          <w:numId w:val="7"/>
+        </w:numPr>
+        <w:tabs>
+          <w:tab w:val="left" w:pos="420"/>
+        </w:tabs>
+        <w:kinsoku/>
+        <w:wordWrap/>
+        <w:overflowPunct/>
+        <w:topLinePunct w:val="0"/>
+        <w:autoSpaceDE/>
+        <w:autoSpaceDN/>
+        <w:bidi w:val="0"/>
+        <w:adjustRightInd/>
+        <w:snapToGrid/>
+        <w:spacing w:after="200" w:line="360" w:lineRule="auto"/>
+        <w:ind w:left="420" w:leftChars="0" w:right="0" w:rightChars="0" w:hanging="420" w:firstLineChars="0"/>
+        <w:jc w:val="both"/>
+        <w:textAlignment w:val="auto"/>
+        <w:outlineLvl w:val="9"/>
+        <w:rPr>
+          <w:rFonts w:ascii="Times New Roman" w:hAnsi="Times New Roman" w:cs="Times New Roman"/>
+          <w:b w:val="0"/>
+          <w:bCs w:val="0"/>
+          <w:color w:val="000000" w:themeColor="text1"/>
+          <w:sz w:val="24"/>
+          <w:szCs w:val="24"/>
+          <w:lang w:val="pt-BR"/>
+          <w14:textFill>
+            <w14:solidFill>
+              <w14:schemeClr w14:val="tx1"/>
+            </w14:solidFill>
+          </w14:textFill>
+        </w:rPr>
+      </w:pPr>
+      <w:r>
+        <w:rPr>
+          <w:rFonts w:ascii="Times New Roman" w:hAnsi="Times New Roman" w:cs="Times New Roman"/>
+          <w:b w:val="0"/>
+          <w:bCs w:val="0"/>
+          <w:color w:val="000000" w:themeColor="text1"/>
+          <w:sz w:val="24"/>
+          <w:szCs w:val="24"/>
+          <w:lang w:val="pt-BR"/>
+          <w14:textFill>
+            <w14:solidFill>
+              <w14:schemeClr w14:val="tx1"/>
+            </w14:solidFill>
+          </w14:textFill>
+        </w:rPr>
+        <w:t xml:space="preserve"> </w:t>
+      </w:r>
+      <w:r>
+        <w:rPr>
+          <w:rFonts w:ascii="Times New Roman" w:hAnsi="Times New Roman" w:cs="Times New Roman"/>
+          <w:b w:val="0"/>
+          <w:bCs w:val="0"/>
+          <w:color w:val="000000" w:themeColor="text1"/>
+          <w:sz w:val="28"/>
+          <w:szCs w:val="28"/>
+          <w:lang w:val="pt-BR"/>
+          <w14:textFill>
+            <w14:solidFill>
+              <w14:schemeClr w14:val="tx1"/>
+            </w14:solidFill>
+          </w14:textFill>
+        </w:rPr>
+        <w:t>Diagrama de Blocos hardware e Software</w:t>
+      </w:r>
+    </w:p>
+    <w:p>
+      <w:pPr>
+        <w:keepNext w:val="0"/>
+        <w:keepLines w:val="0"/>
+        <w:pageBreakBefore w:val="0"/>
+        <w:widowControl/>
+        <w:numPr>
+          <w:numId w:val="0"/>
+        </w:numPr>
+        <w:kinsoku/>
+        <w:wordWrap/>
+        <w:overflowPunct/>
+        <w:topLinePunct w:val="0"/>
+        <w:autoSpaceDE/>
+        <w:autoSpaceDN/>
+        <w:bidi w:val="0"/>
+        <w:adjustRightInd/>
+        <w:snapToGrid/>
+        <w:spacing w:after="200" w:line="360" w:lineRule="auto"/>
+        <w:ind w:leftChars="0" w:right="0" w:rightChars="0"/>
+        <w:jc w:val="both"/>
+        <w:textAlignment w:val="auto"/>
+        <w:outlineLvl w:val="9"/>
+        <w:rPr>
+          <w:rFonts w:ascii="Times New Roman" w:hAnsi="Times New Roman" w:cs="Times New Roman"/>
+          <w:b w:val="0"/>
+          <w:bCs w:val="0"/>
+          <w:color w:val="000000" w:themeColor="text1"/>
+          <w:sz w:val="24"/>
+          <w:szCs w:val="24"/>
+          <w:lang w:val="pt-BR"/>
+          <w14:textFill>
+            <w14:solidFill>
+              <w14:schemeClr w14:val="tx1"/>
+            </w14:solidFill>
+          </w14:textFill>
+        </w:rPr>
+      </w:pPr>
+      <w:r>
+        <w:drawing>
+          <wp:inline distT="0" distB="0" distL="114300" distR="114300">
+            <wp:extent cx="5419090" cy="2542540"/>
+            <wp:effectExtent l="0" t="0" r="10160" b="10160"/>
+            <wp:docPr id="2" name="Imagem 2"/>
+            <wp:cNvGraphicFramePr>
+              <a:graphicFrameLocks xmlns:a="http://schemas.openxmlformats.org/drawingml/2006/main" noChangeAspect="1"/>
+            </wp:cNvGraphicFramePr>
+            <a:graphic xmlns:a="http://schemas.openxmlformats.org/drawingml/2006/main">
+              <a:graphicData uri="http://schemas.openxmlformats.org/drawingml/2006/picture">
+                <pic:pic xmlns:pic="http://schemas.openxmlformats.org/drawingml/2006/picture">
+                  <pic:nvPicPr>
+                    <pic:cNvPr id="2" name="Imagem 2"/>
+                    <pic:cNvPicPr>
+                      <a:picLocks noChangeAspect="1"/>
+                    </pic:cNvPicPr>
+                  </pic:nvPicPr>
+                  <pic:blipFill>
+                    <a:blip r:embed="rId8"/>
+                    <a:stretch>
+                      <a:fillRect/>
+                    </a:stretch>
+                  </pic:blipFill>
+                  <pic:spPr>
+                    <a:xfrm>
+                      <a:off x="0" y="0"/>
+                      <a:ext cx="5419090" cy="2542540"/>
+                    </a:xfrm>
+                    <a:prstGeom prst="rect">
+                      <a:avLst/>
+                    </a:prstGeom>
+                    <a:noFill/>
+                    <a:ln w="9525">
+                      <a:noFill/>
+                      <a:miter/>
+                    </a:ln>
+                  </pic:spPr>
+                </pic:pic>
+              </a:graphicData>
+            </a:graphic>
+          </wp:inline>
+        </w:drawing>
+      </w:r>
+    </w:p>
+    <w:p>
+      <w:pPr>
+        <w:keepNext w:val="0"/>
+        <w:keepLines w:val="0"/>
+        <w:pageBreakBefore w:val="0"/>
+        <w:widowControl/>
+        <w:numPr>
+          <w:ilvl w:val="0"/>
+          <w:numId w:val="0"/>
+        </w:numPr>
+        <w:tabs>
+          <w:tab w:val="clear" w:pos="420"/>
+          <w:tab w:val="clear" w:pos="425"/>
+        </w:tabs>
+        <w:kinsoku/>
+        <w:wordWrap/>
+        <w:overflowPunct/>
+        <w:topLinePunct w:val="0"/>
+        <w:autoSpaceDE/>
+        <w:autoSpaceDN/>
+        <w:bidi w:val="0"/>
+        <w:adjustRightInd/>
+        <w:snapToGrid/>
+        <w:spacing w:after="200" w:line="360" w:lineRule="auto"/>
+        <w:ind w:leftChars="0" w:right="0" w:rightChars="0"/>
+        <w:jc w:val="both"/>
+        <w:textAlignment w:val="auto"/>
+        <w:outlineLvl w:val="9"/>
+        <w:rPr>
+          <w:sz w:val="20"/>
+          <w:szCs w:val="20"/>
+          <w:lang w:val="pt-BR"/>
+        </w:rPr>
+      </w:pPr>
+      <w:r>
+        <w:rPr>
+          <w:sz w:val="20"/>
+          <w:szCs w:val="20"/>
+          <w:lang w:val="pt-BR"/>
+        </w:rPr>
+        <w:t>Software</w:t>
+      </w:r>
+    </w:p>
+    <w:p>
+      <w:pPr>
+        <w:keepNext w:val="0"/>
+        <w:keepLines w:val="0"/>
+        <w:pageBreakBefore w:val="0"/>
+        <w:widowControl/>
+        <w:numPr>
+          <w:ilvl w:val="0"/>
+          <w:numId w:val="0"/>
+        </w:numPr>
+        <w:tabs>
+          <w:tab w:val="clear" w:pos="420"/>
+          <w:tab w:val="clear" w:pos="425"/>
+        </w:tabs>
+        <w:kinsoku/>
+        <w:wordWrap/>
+        <w:overflowPunct/>
+        <w:topLinePunct w:val="0"/>
+        <w:autoSpaceDE/>
+        <w:autoSpaceDN/>
+        <w:bidi w:val="0"/>
+        <w:adjustRightInd/>
+        <w:snapToGrid/>
+        <w:spacing w:after="200" w:line="360" w:lineRule="auto"/>
+        <w:ind w:leftChars="0" w:right="0" w:rightChars="0"/>
+        <w:jc w:val="both"/>
+        <w:textAlignment w:val="auto"/>
+        <w:outlineLvl w:val="9"/>
+        <w:rPr>
+          <w:sz w:val="20"/>
+          <w:szCs w:val="20"/>
+          <w:lang w:val="pt-BR"/>
+        </w:rPr>
+      </w:pPr>
+      <w:bookmarkStart w:id="0" w:name="_GoBack"/>
+      <w:bookmarkEnd w:id="0"/>
+    </w:p>
+    <w:p>
+      <w:pPr>
+        <w:keepNext w:val="0"/>
+        <w:keepLines w:val="0"/>
+        <w:pageBreakBefore w:val="0"/>
+        <w:widowControl/>
         <w:kinsoku/>
         <w:wordWrap/>
         <w:overflowPunct/>
@@ -5945,146 +6184,6 @@
 
 <file path=word/numbering.xml><?xml version="1.0" encoding="utf-8"?>
 <w:numbering xmlns:wpc="http://schemas.microsoft.com/office/word/2010/wordprocessingCanvas" xmlns:mc="http://schemas.openxmlformats.org/markup-compatibility/2006" xmlns:o="urn:schemas-microsoft-com:office:office" xmlns:r="http://schemas.openxmlformats.org/officeDocument/2006/relationships" xmlns:m="http://schemas.openxmlformats.org/officeDocument/2006/math" xmlns:v="urn:schemas-microsoft-com:vml" xmlns:wp14="http://schemas.microsoft.com/office/word/2010/wordprocessingDrawing" xmlns:wp="http://schemas.openxmlformats.org/drawingml/2006/wordprocessingDrawing" xmlns:w10="urn:schemas-microsoft-com:office:word" xmlns:w="http://schemas.openxmlformats.org/wordprocessingml/2006/main" xmlns:w14="http://schemas.microsoft.com/office/word/2010/wordml" xmlns:wpg="http://schemas.microsoft.com/office/word/2010/wordprocessingGroup" xmlns:wpi="http://schemas.microsoft.com/office/word/2010/wordprocessingInk" xmlns:wne="http://schemas.microsoft.com/office/word/2006/wordml" xmlns:wps="http://schemas.microsoft.com/office/word/2010/wordprocessingShape" mc:Ignorable="w14 wp14">
-  <w:abstractNum w:abstractNumId="1472672347">
-    <w:nsid w:val="57C7325B"/>
-    <w:multiLevelType w:val="multilevel"/>
-    <w:tmpl w:val="57C7325B"/>
-    <w:lvl w:ilvl="0" w:tentative="1">
-      <w:start w:val="1"/>
-      <w:numFmt w:val="bullet"/>
-      <w:lvlText w:val=""/>
-      <w:lvlJc w:val="left"/>
-      <w:pPr>
-        <w:tabs>
-          <w:tab w:val="left" w:pos="420"/>
-        </w:tabs>
-        <w:ind w:left="420" w:leftChars="0" w:hanging="420" w:firstLineChars="0"/>
-      </w:pPr>
-      <w:rPr>
-        <w:rFonts w:hint="default" w:ascii="Wingdings" w:hAnsi="Wingdings"/>
-      </w:rPr>
-    </w:lvl>
-    <w:lvl w:ilvl="1" w:tentative="1">
-      <w:start w:val="1"/>
-      <w:numFmt w:val="bullet"/>
-      <w:lvlText w:val=""/>
-      <w:lvlJc w:val="left"/>
-      <w:pPr>
-        <w:tabs>
-          <w:tab w:val="left" w:pos="840"/>
-        </w:tabs>
-        <w:ind w:left="840" w:leftChars="0" w:hanging="420" w:firstLineChars="0"/>
-      </w:pPr>
-      <w:rPr>
-        <w:rFonts w:hint="default" w:ascii="Wingdings" w:hAnsi="Wingdings"/>
-      </w:rPr>
-    </w:lvl>
-    <w:lvl w:ilvl="2" w:tentative="1">
-      <w:start w:val="1"/>
-      <w:numFmt w:val="bullet"/>
-      <w:lvlText w:val=""/>
-      <w:lvlJc w:val="left"/>
-      <w:pPr>
-        <w:tabs>
-          <w:tab w:val="left" w:pos="1260"/>
-        </w:tabs>
-        <w:ind w:left="1260" w:leftChars="0" w:hanging="420" w:firstLineChars="0"/>
-      </w:pPr>
-      <w:rPr>
-        <w:rFonts w:hint="default" w:ascii="Wingdings" w:hAnsi="Wingdings"/>
-      </w:rPr>
-    </w:lvl>
-    <w:lvl w:ilvl="3" w:tentative="1">
-      <w:start w:val="1"/>
-      <w:numFmt w:val="bullet"/>
-      <w:lvlText w:val=""/>
-      <w:lvlJc w:val="left"/>
-      <w:pPr>
-        <w:tabs>
-          <w:tab w:val="left" w:pos="1680"/>
-        </w:tabs>
-        <w:ind w:left="1680" w:leftChars="0" w:hanging="420" w:firstLineChars="0"/>
-      </w:pPr>
-      <w:rPr>
-        <w:rFonts w:hint="default" w:ascii="Wingdings" w:hAnsi="Wingdings"/>
-      </w:rPr>
-    </w:lvl>
-    <w:lvl w:ilvl="4" w:tentative="1">
-      <w:start w:val="1"/>
-      <w:numFmt w:val="bullet"/>
-      <w:lvlText w:val=""/>
-      <w:lvlJc w:val="left"/>
-      <w:pPr>
-        <w:tabs>
-          <w:tab w:val="left" w:pos="2100"/>
-        </w:tabs>
-        <w:ind w:left="2100" w:leftChars="0" w:hanging="420" w:firstLineChars="0"/>
-      </w:pPr>
-      <w:rPr>
-        <w:rFonts w:hint="default" w:ascii="Wingdings" w:hAnsi="Wingdings"/>
-      </w:rPr>
-    </w:lvl>
-    <w:lvl w:ilvl="5" w:tentative="1">
-      <w:start w:val="1"/>
-      <w:numFmt w:val="bullet"/>
-      <w:lvlText w:val=""/>
-      <w:lvlJc w:val="left"/>
-      <w:pPr>
-        <w:tabs>
-          <w:tab w:val="left" w:pos="2520"/>
-        </w:tabs>
-        <w:ind w:left="2520" w:leftChars="0" w:hanging="420" w:firstLineChars="0"/>
-      </w:pPr>
-      <w:rPr>
-        <w:rFonts w:hint="default" w:ascii="Wingdings" w:hAnsi="Wingdings"/>
-      </w:rPr>
-    </w:lvl>
-    <w:lvl w:ilvl="6" w:tentative="1">
-      <w:start w:val="1"/>
-      <w:numFmt w:val="bullet"/>
-      <w:lvlText w:val=""/>
-      <w:lvlJc w:val="left"/>
-      <w:pPr>
-        <w:tabs>
-          <w:tab w:val="left" w:pos="2940"/>
-        </w:tabs>
-        <w:ind w:left="2940" w:leftChars="0" w:hanging="420" w:firstLineChars="0"/>
-      </w:pPr>
-      <w:rPr>
-        <w:rFonts w:hint="default" w:ascii="Wingdings" w:hAnsi="Wingdings"/>
-      </w:rPr>
-    </w:lvl>
-    <w:lvl w:ilvl="7" w:tentative="1">
-      <w:start w:val="1"/>
-      <w:numFmt w:val="bullet"/>
-      <w:lvlText w:val=""/>
-      <w:lvlJc w:val="left"/>
-      <w:pPr>
-        <w:tabs>
-          <w:tab w:val="left" w:pos="3360"/>
-        </w:tabs>
-        <w:ind w:left="3360" w:leftChars="0" w:hanging="420" w:firstLineChars="0"/>
-      </w:pPr>
-      <w:rPr>
-        <w:rFonts w:hint="default" w:ascii="Wingdings" w:hAnsi="Wingdings"/>
-      </w:rPr>
-    </w:lvl>
-    <w:lvl w:ilvl="8" w:tentative="1">
-      <w:start w:val="1"/>
-      <w:numFmt w:val="bullet"/>
-      <w:lvlText w:val=""/>
-      <w:lvlJc w:val="left"/>
-      <w:pPr>
-        <w:tabs>
-          <w:tab w:val="left" w:pos="3780"/>
-        </w:tabs>
-        <w:ind w:left="3780" w:leftChars="0" w:hanging="420" w:firstLineChars="0"/>
-      </w:pPr>
-      <w:rPr>
-        <w:rFonts w:hint="default" w:ascii="Wingdings" w:hAnsi="Wingdings"/>
-      </w:rPr>
-    </w:lvl>
-  </w:abstractNum>
   <w:abstractNum w:abstractNumId="1472671774">
     <w:nsid w:val="57C7301E"/>
     <w:multiLevelType w:val="multilevel"/>
@@ -6257,20 +6356,140 @@
       </w:rPr>
     </w:lvl>
   </w:abstractNum>
-  <w:abstractNum w:abstractNumId="1472752485">
-    <w:nsid w:val="57C86B65"/>
-    <w:multiLevelType w:val="singleLevel"/>
-    <w:tmpl w:val="57C86B65"/>
+  <w:abstractNum w:abstractNumId="1472672347">
+    <w:nsid w:val="57C7325B"/>
+    <w:multiLevelType w:val="multilevel"/>
+    <w:tmpl w:val="57C7325B"/>
     <w:lvl w:ilvl="0" w:tentative="1">
+      <w:start w:val="1"/>
+      <w:numFmt w:val="bullet"/>
+      <w:lvlText w:val=""/>
+      <w:lvlJc w:val="left"/>
+      <w:pPr>
+        <w:tabs>
+          <w:tab w:val="left" w:pos="420"/>
+        </w:tabs>
+        <w:ind w:left="420" w:leftChars="0" w:hanging="420" w:firstLineChars="0"/>
+      </w:pPr>
+      <w:rPr>
+        <w:rFonts w:hint="default" w:ascii="Wingdings" w:hAnsi="Wingdings"/>
+      </w:rPr>
+    </w:lvl>
+    <w:lvl w:ilvl="1" w:tentative="1">
+      <w:start w:val="1"/>
+      <w:numFmt w:val="bullet"/>
+      <w:lvlText w:val=""/>
+      <w:lvlJc w:val="left"/>
+      <w:pPr>
+        <w:tabs>
+          <w:tab w:val="left" w:pos="840"/>
+        </w:tabs>
+        <w:ind w:left="840" w:leftChars="0" w:hanging="420" w:firstLineChars="0"/>
+      </w:pPr>
+      <w:rPr>
+        <w:rFonts w:hint="default" w:ascii="Wingdings" w:hAnsi="Wingdings"/>
+      </w:rPr>
+    </w:lvl>
+    <w:lvl w:ilvl="2" w:tentative="1">
+      <w:start w:val="1"/>
+      <w:numFmt w:val="bullet"/>
+      <w:lvlText w:val=""/>
+      <w:lvlJc w:val="left"/>
+      <w:pPr>
+        <w:tabs>
+          <w:tab w:val="left" w:pos="1260"/>
+        </w:tabs>
+        <w:ind w:left="1260" w:leftChars="0" w:hanging="420" w:firstLineChars="0"/>
+      </w:pPr>
+      <w:rPr>
+        <w:rFonts w:hint="default" w:ascii="Wingdings" w:hAnsi="Wingdings"/>
+      </w:rPr>
+    </w:lvl>
+    <w:lvl w:ilvl="3" w:tentative="1">
       <w:start w:val="1"/>
       <w:numFmt w:val="bullet"/>
       <w:lvlText w:val=""/>
       <w:lvlJc w:val="left"/>
       <w:pPr>
         <w:tabs>
-          <w:tab w:val="left" w:pos="420"/>
-        </w:tabs>
-        <w:ind w:left="420" w:leftChars="0" w:hanging="420" w:firstLineChars="0"/>
+          <w:tab w:val="left" w:pos="1680"/>
+        </w:tabs>
+        <w:ind w:left="1680" w:leftChars="0" w:hanging="420" w:firstLineChars="0"/>
+      </w:pPr>
+      <w:rPr>
+        <w:rFonts w:hint="default" w:ascii="Wingdings" w:hAnsi="Wingdings"/>
+      </w:rPr>
+    </w:lvl>
+    <w:lvl w:ilvl="4" w:tentative="1">
+      <w:start w:val="1"/>
+      <w:numFmt w:val="bullet"/>
+      <w:lvlText w:val=""/>
+      <w:lvlJc w:val="left"/>
+      <w:pPr>
+        <w:tabs>
+          <w:tab w:val="left" w:pos="2100"/>
+        </w:tabs>
+        <w:ind w:left="2100" w:leftChars="0" w:hanging="420" w:firstLineChars="0"/>
+      </w:pPr>
+      <w:rPr>
+        <w:rFonts w:hint="default" w:ascii="Wingdings" w:hAnsi="Wingdings"/>
+      </w:rPr>
+    </w:lvl>
+    <w:lvl w:ilvl="5" w:tentative="1">
+      <w:start w:val="1"/>
+      <w:numFmt w:val="bullet"/>
+      <w:lvlText w:val=""/>
+      <w:lvlJc w:val="left"/>
+      <w:pPr>
+        <w:tabs>
+          <w:tab w:val="left" w:pos="2520"/>
+        </w:tabs>
+        <w:ind w:left="2520" w:leftChars="0" w:hanging="420" w:firstLineChars="0"/>
+      </w:pPr>
+      <w:rPr>
+        <w:rFonts w:hint="default" w:ascii="Wingdings" w:hAnsi="Wingdings"/>
+      </w:rPr>
+    </w:lvl>
+    <w:lvl w:ilvl="6" w:tentative="1">
+      <w:start w:val="1"/>
+      <w:numFmt w:val="bullet"/>
+      <w:lvlText w:val=""/>
+      <w:lvlJc w:val="left"/>
+      <w:pPr>
+        <w:tabs>
+          <w:tab w:val="left" w:pos="2940"/>
+        </w:tabs>
+        <w:ind w:left="2940" w:leftChars="0" w:hanging="420" w:firstLineChars="0"/>
+      </w:pPr>
+      <w:rPr>
+        <w:rFonts w:hint="default" w:ascii="Wingdings" w:hAnsi="Wingdings"/>
+      </w:rPr>
+    </w:lvl>
+    <w:lvl w:ilvl="7" w:tentative="1">
+      <w:start w:val="1"/>
+      <w:numFmt w:val="bullet"/>
+      <w:lvlText w:val=""/>
+      <w:lvlJc w:val="left"/>
+      <w:pPr>
+        <w:tabs>
+          <w:tab w:val="left" w:pos="3360"/>
+        </w:tabs>
+        <w:ind w:left="3360" w:leftChars="0" w:hanging="420" w:firstLineChars="0"/>
+      </w:pPr>
+      <w:rPr>
+        <w:rFonts w:hint="default" w:ascii="Wingdings" w:hAnsi="Wingdings"/>
+      </w:rPr>
+    </w:lvl>
+    <w:lvl w:ilvl="8" w:tentative="1">
+      <w:start w:val="1"/>
+      <w:numFmt w:val="bullet"/>
+      <w:lvlText w:val=""/>
+      <w:lvlJc w:val="left"/>
+      <w:pPr>
+        <w:tabs>
+          <w:tab w:val="left" w:pos="3780"/>
+        </w:tabs>
+        <w:ind w:left="3780" w:leftChars="0" w:hanging="420" w:firstLineChars="0"/>
       </w:pPr>
       <w:rPr>
         <w:rFonts w:hint="default" w:ascii="Wingdings" w:hAnsi="Wingdings"/>
@@ -6411,6 +6630,26 @@
           <w:tab w:val="left" w:pos="3780"/>
         </w:tabs>
         <w:ind w:left="3780" w:leftChars="0" w:hanging="420" w:firstLineChars="0"/>
+      </w:pPr>
+      <w:rPr>
+        <w:rFonts w:hint="default" w:ascii="Wingdings" w:hAnsi="Wingdings"/>
+      </w:rPr>
+    </w:lvl>
+  </w:abstractNum>
+  <w:abstractNum w:abstractNumId="1472752485">
+    <w:nsid w:val="57C86B65"/>
+    <w:multiLevelType w:val="singleLevel"/>
+    <w:tmpl w:val="57C86B65"/>
+    <w:lvl w:ilvl="0" w:tentative="1">
+      <w:start w:val="1"/>
+      <w:numFmt w:val="bullet"/>
+      <w:lvlText w:val=""/>
+      <w:lvlJc w:val="left"/>
+      <w:pPr>
+        <w:tabs>
+          <w:tab w:val="left" w:pos="420"/>
+        </w:tabs>
+        <w:ind w:left="420" w:leftChars="0" w:hanging="420" w:firstLineChars="0"/>
       </w:pPr>
       <w:rPr>
         <w:rFonts w:hint="default" w:ascii="Wingdings" w:hAnsi="Wingdings"/>

</xml_diff>

<commit_message>
Commit inicial - Relatorio quase pronto, falta Diagrama de bloco para o hardaware, projeto dos componetes, projeto de integração dos componetes e o cronograma
</commit_message>
<xml_diff>
--- a/Relátorio.docx
+++ b/Relátorio.docx
@@ -4461,20 +4461,11 @@
         <w:textAlignment w:val="auto"/>
         <w:outlineLvl w:val="9"/>
         <w:rPr>
-          <w:rFonts w:ascii="Times New Roman" w:hAnsi="Times New Roman" w:cs="Times New Roman"/>
-          <w:b/>
-          <w:bCs/>
-          <w:color w:val="000000" w:themeColor="text1"/>
-          <w:sz w:val="28"/>
-          <w:szCs w:val="28"/>
-          <w:lang w:val="pt-BR"/>
-          <w14:textFill>
-            <w14:solidFill>
-              <w14:schemeClr w14:val="tx1"/>
-            </w14:solidFill>
-          </w14:textFill>
-        </w:rPr>
-      </w:pPr>
+          <w:lang w:val="pt-BR"/>
+        </w:rPr>
+      </w:pPr>
+      <w:bookmarkStart w:id="0" w:name="_GoBack"/>
+      <w:bookmarkEnd w:id="0"/>
       <w:r>
         <w:drawing>
           <wp:inline distT="0" distB="0" distL="114300" distR="114300">
@@ -5312,8 +5303,13 @@
         <w:pageBreakBefore w:val="0"/>
         <w:widowControl/>
         <w:numPr>
+          <w:ilvl w:val="0"/>
           <w:numId w:val="0"/>
         </w:numPr>
+        <w:tabs>
+          <w:tab w:val="clear" w:pos="420"/>
+          <w:tab w:val="clear" w:pos="425"/>
+        </w:tabs>
         <w:kinsoku/>
         <w:wordWrap/>
         <w:overflowPunct/>
@@ -5465,8 +5461,6 @@
           <w:lang w:val="pt-BR"/>
         </w:rPr>
       </w:pPr>
-      <w:bookmarkStart w:id="0" w:name="_GoBack"/>
-      <w:bookmarkEnd w:id="0"/>
     </w:p>
     <w:p>
       <w:pPr>
@@ -6184,6 +6178,326 @@
 
 <file path=word/numbering.xml><?xml version="1.0" encoding="utf-8"?>
 <w:numbering xmlns:wpc="http://schemas.microsoft.com/office/word/2010/wordprocessingCanvas" xmlns:mc="http://schemas.openxmlformats.org/markup-compatibility/2006" xmlns:o="urn:schemas-microsoft-com:office:office" xmlns:r="http://schemas.openxmlformats.org/officeDocument/2006/relationships" xmlns:m="http://schemas.openxmlformats.org/officeDocument/2006/math" xmlns:v="urn:schemas-microsoft-com:vml" xmlns:wp14="http://schemas.microsoft.com/office/word/2010/wordprocessingDrawing" xmlns:wp="http://schemas.openxmlformats.org/drawingml/2006/wordprocessingDrawing" xmlns:w10="urn:schemas-microsoft-com:office:word" xmlns:w="http://schemas.openxmlformats.org/wordprocessingml/2006/main" xmlns:w14="http://schemas.microsoft.com/office/word/2010/wordml" xmlns:wpg="http://schemas.microsoft.com/office/word/2010/wordprocessingGroup" xmlns:wpi="http://schemas.microsoft.com/office/word/2010/wordprocessingInk" xmlns:wne="http://schemas.microsoft.com/office/word/2006/wordml" xmlns:wps="http://schemas.microsoft.com/office/word/2010/wordprocessingShape" mc:Ignorable="w14 wp14">
+  <w:abstractNum w:abstractNumId="1472672347">
+    <w:nsid w:val="57C7325B"/>
+    <w:multiLevelType w:val="multilevel"/>
+    <w:tmpl w:val="57C7325B"/>
+    <w:lvl w:ilvl="0" w:tentative="1">
+      <w:start w:val="1"/>
+      <w:numFmt w:val="bullet"/>
+      <w:lvlText w:val=""/>
+      <w:lvlJc w:val="left"/>
+      <w:pPr>
+        <w:tabs>
+          <w:tab w:val="left" w:pos="420"/>
+        </w:tabs>
+        <w:ind w:left="420" w:leftChars="0" w:hanging="420" w:firstLineChars="0"/>
+      </w:pPr>
+      <w:rPr>
+        <w:rFonts w:hint="default" w:ascii="Wingdings" w:hAnsi="Wingdings"/>
+      </w:rPr>
+    </w:lvl>
+    <w:lvl w:ilvl="1" w:tentative="1">
+      <w:start w:val="1"/>
+      <w:numFmt w:val="bullet"/>
+      <w:lvlText w:val=""/>
+      <w:lvlJc w:val="left"/>
+      <w:pPr>
+        <w:tabs>
+          <w:tab w:val="left" w:pos="840"/>
+        </w:tabs>
+        <w:ind w:left="840" w:leftChars="0" w:hanging="420" w:firstLineChars="0"/>
+      </w:pPr>
+      <w:rPr>
+        <w:rFonts w:hint="default" w:ascii="Wingdings" w:hAnsi="Wingdings"/>
+      </w:rPr>
+    </w:lvl>
+    <w:lvl w:ilvl="2" w:tentative="1">
+      <w:start w:val="1"/>
+      <w:numFmt w:val="bullet"/>
+      <w:lvlText w:val=""/>
+      <w:lvlJc w:val="left"/>
+      <w:pPr>
+        <w:tabs>
+          <w:tab w:val="left" w:pos="1260"/>
+        </w:tabs>
+        <w:ind w:left="1260" w:leftChars="0" w:hanging="420" w:firstLineChars="0"/>
+      </w:pPr>
+      <w:rPr>
+        <w:rFonts w:hint="default" w:ascii="Wingdings" w:hAnsi="Wingdings"/>
+      </w:rPr>
+    </w:lvl>
+    <w:lvl w:ilvl="3" w:tentative="1">
+      <w:start w:val="1"/>
+      <w:numFmt w:val="bullet"/>
+      <w:lvlText w:val=""/>
+      <w:lvlJc w:val="left"/>
+      <w:pPr>
+        <w:tabs>
+          <w:tab w:val="left" w:pos="1680"/>
+        </w:tabs>
+        <w:ind w:left="1680" w:leftChars="0" w:hanging="420" w:firstLineChars="0"/>
+      </w:pPr>
+      <w:rPr>
+        <w:rFonts w:hint="default" w:ascii="Wingdings" w:hAnsi="Wingdings"/>
+      </w:rPr>
+    </w:lvl>
+    <w:lvl w:ilvl="4" w:tentative="1">
+      <w:start w:val="1"/>
+      <w:numFmt w:val="bullet"/>
+      <w:lvlText w:val=""/>
+      <w:lvlJc w:val="left"/>
+      <w:pPr>
+        <w:tabs>
+          <w:tab w:val="left" w:pos="2100"/>
+        </w:tabs>
+        <w:ind w:left="2100" w:leftChars="0" w:hanging="420" w:firstLineChars="0"/>
+      </w:pPr>
+      <w:rPr>
+        <w:rFonts w:hint="default" w:ascii="Wingdings" w:hAnsi="Wingdings"/>
+      </w:rPr>
+    </w:lvl>
+    <w:lvl w:ilvl="5" w:tentative="1">
+      <w:start w:val="1"/>
+      <w:numFmt w:val="bullet"/>
+      <w:lvlText w:val=""/>
+      <w:lvlJc w:val="left"/>
+      <w:pPr>
+        <w:tabs>
+          <w:tab w:val="left" w:pos="2520"/>
+        </w:tabs>
+        <w:ind w:left="2520" w:leftChars="0" w:hanging="420" w:firstLineChars="0"/>
+      </w:pPr>
+      <w:rPr>
+        <w:rFonts w:hint="default" w:ascii="Wingdings" w:hAnsi="Wingdings"/>
+      </w:rPr>
+    </w:lvl>
+    <w:lvl w:ilvl="6" w:tentative="1">
+      <w:start w:val="1"/>
+      <w:numFmt w:val="bullet"/>
+      <w:lvlText w:val=""/>
+      <w:lvlJc w:val="left"/>
+      <w:pPr>
+        <w:tabs>
+          <w:tab w:val="left" w:pos="2940"/>
+        </w:tabs>
+        <w:ind w:left="2940" w:leftChars="0" w:hanging="420" w:firstLineChars="0"/>
+      </w:pPr>
+      <w:rPr>
+        <w:rFonts w:hint="default" w:ascii="Wingdings" w:hAnsi="Wingdings"/>
+      </w:rPr>
+    </w:lvl>
+    <w:lvl w:ilvl="7" w:tentative="1">
+      <w:start w:val="1"/>
+      <w:numFmt w:val="bullet"/>
+      <w:lvlText w:val=""/>
+      <w:lvlJc w:val="left"/>
+      <w:pPr>
+        <w:tabs>
+          <w:tab w:val="left" w:pos="3360"/>
+        </w:tabs>
+        <w:ind w:left="3360" w:leftChars="0" w:hanging="420" w:firstLineChars="0"/>
+      </w:pPr>
+      <w:rPr>
+        <w:rFonts w:hint="default" w:ascii="Wingdings" w:hAnsi="Wingdings"/>
+      </w:rPr>
+    </w:lvl>
+    <w:lvl w:ilvl="8" w:tentative="1">
+      <w:start w:val="1"/>
+      <w:numFmt w:val="bullet"/>
+      <w:lvlText w:val=""/>
+      <w:lvlJc w:val="left"/>
+      <w:pPr>
+        <w:tabs>
+          <w:tab w:val="left" w:pos="3780"/>
+        </w:tabs>
+        <w:ind w:left="3780" w:leftChars="0" w:hanging="420" w:firstLineChars="0"/>
+      </w:pPr>
+      <w:rPr>
+        <w:rFonts w:hint="default" w:ascii="Wingdings" w:hAnsi="Wingdings"/>
+      </w:rPr>
+    </w:lvl>
+  </w:abstractNum>
+  <w:abstractNum w:abstractNumId="1472747981">
+    <w:nsid w:val="57C859CD"/>
+    <w:multiLevelType w:val="multilevel"/>
+    <w:tmpl w:val="57C859CD"/>
+    <w:lvl w:ilvl="0" w:tentative="1">
+      <w:start w:val="1"/>
+      <w:numFmt w:val="bullet"/>
+      <w:lvlText w:val=""/>
+      <w:lvlJc w:val="left"/>
+      <w:pPr>
+        <w:tabs>
+          <w:tab w:val="left" w:pos="420"/>
+        </w:tabs>
+        <w:ind w:left="420" w:leftChars="0" w:hanging="420" w:firstLineChars="0"/>
+      </w:pPr>
+      <w:rPr>
+        <w:rFonts w:hint="default" w:ascii="Wingdings" w:hAnsi="Wingdings"/>
+      </w:rPr>
+    </w:lvl>
+    <w:lvl w:ilvl="1" w:tentative="1">
+      <w:start w:val="1"/>
+      <w:numFmt w:val="bullet"/>
+      <w:lvlText w:val=""/>
+      <w:lvlJc w:val="left"/>
+      <w:pPr>
+        <w:tabs>
+          <w:tab w:val="left" w:pos="840"/>
+        </w:tabs>
+        <w:ind w:left="840" w:leftChars="0" w:hanging="420" w:firstLineChars="0"/>
+      </w:pPr>
+      <w:rPr>
+        <w:rFonts w:hint="default" w:ascii="Wingdings" w:hAnsi="Wingdings"/>
+      </w:rPr>
+    </w:lvl>
+    <w:lvl w:ilvl="2" w:tentative="1">
+      <w:start w:val="1"/>
+      <w:numFmt w:val="bullet"/>
+      <w:lvlText w:val=""/>
+      <w:lvlJc w:val="left"/>
+      <w:pPr>
+        <w:tabs>
+          <w:tab w:val="left" w:pos="1260"/>
+        </w:tabs>
+        <w:ind w:left="1260" w:leftChars="0" w:hanging="420" w:firstLineChars="0"/>
+      </w:pPr>
+      <w:rPr>
+        <w:rFonts w:hint="default" w:ascii="Wingdings" w:hAnsi="Wingdings"/>
+      </w:rPr>
+    </w:lvl>
+    <w:lvl w:ilvl="3" w:tentative="1">
+      <w:start w:val="1"/>
+      <w:numFmt w:val="bullet"/>
+      <w:lvlText w:val=""/>
+      <w:lvlJc w:val="left"/>
+      <w:pPr>
+        <w:tabs>
+          <w:tab w:val="left" w:pos="1680"/>
+        </w:tabs>
+        <w:ind w:left="1680" w:leftChars="0" w:hanging="420" w:firstLineChars="0"/>
+      </w:pPr>
+      <w:rPr>
+        <w:rFonts w:hint="default" w:ascii="Wingdings" w:hAnsi="Wingdings"/>
+      </w:rPr>
+    </w:lvl>
+    <w:lvl w:ilvl="4" w:tentative="1">
+      <w:start w:val="1"/>
+      <w:numFmt w:val="bullet"/>
+      <w:lvlText w:val=""/>
+      <w:lvlJc w:val="left"/>
+      <w:pPr>
+        <w:tabs>
+          <w:tab w:val="left" w:pos="2100"/>
+        </w:tabs>
+        <w:ind w:left="2100" w:leftChars="0" w:hanging="420" w:firstLineChars="0"/>
+      </w:pPr>
+      <w:rPr>
+        <w:rFonts w:hint="default" w:ascii="Wingdings" w:hAnsi="Wingdings"/>
+      </w:rPr>
+    </w:lvl>
+    <w:lvl w:ilvl="5" w:tentative="1">
+      <w:start w:val="1"/>
+      <w:numFmt w:val="bullet"/>
+      <w:lvlText w:val=""/>
+      <w:lvlJc w:val="left"/>
+      <w:pPr>
+        <w:tabs>
+          <w:tab w:val="left" w:pos="2520"/>
+        </w:tabs>
+        <w:ind w:left="2520" w:leftChars="0" w:hanging="420" w:firstLineChars="0"/>
+      </w:pPr>
+      <w:rPr>
+        <w:rFonts w:hint="default" w:ascii="Wingdings" w:hAnsi="Wingdings"/>
+      </w:rPr>
+    </w:lvl>
+    <w:lvl w:ilvl="6" w:tentative="1">
+      <w:start w:val="1"/>
+      <w:numFmt w:val="bullet"/>
+      <w:lvlText w:val=""/>
+      <w:lvlJc w:val="left"/>
+      <w:pPr>
+        <w:tabs>
+          <w:tab w:val="left" w:pos="2940"/>
+        </w:tabs>
+        <w:ind w:left="2940" w:leftChars="0" w:hanging="420" w:firstLineChars="0"/>
+      </w:pPr>
+      <w:rPr>
+        <w:rFonts w:hint="default" w:ascii="Wingdings" w:hAnsi="Wingdings"/>
+      </w:rPr>
+    </w:lvl>
+    <w:lvl w:ilvl="7" w:tentative="1">
+      <w:start w:val="1"/>
+      <w:numFmt w:val="bullet"/>
+      <w:lvlText w:val=""/>
+      <w:lvlJc w:val="left"/>
+      <w:pPr>
+        <w:tabs>
+          <w:tab w:val="left" w:pos="3360"/>
+        </w:tabs>
+        <w:ind w:left="3360" w:leftChars="0" w:hanging="420" w:firstLineChars="0"/>
+      </w:pPr>
+      <w:rPr>
+        <w:rFonts w:hint="default" w:ascii="Wingdings" w:hAnsi="Wingdings"/>
+      </w:rPr>
+    </w:lvl>
+    <w:lvl w:ilvl="8" w:tentative="1">
+      <w:start w:val="1"/>
+      <w:numFmt w:val="bullet"/>
+      <w:lvlText w:val=""/>
+      <w:lvlJc w:val="left"/>
+      <w:pPr>
+        <w:tabs>
+          <w:tab w:val="left" w:pos="3780"/>
+        </w:tabs>
+        <w:ind w:left="3780" w:leftChars="0" w:hanging="420" w:firstLineChars="0"/>
+      </w:pPr>
+      <w:rPr>
+        <w:rFonts w:hint="default" w:ascii="Wingdings" w:hAnsi="Wingdings"/>
+      </w:rPr>
+    </w:lvl>
+  </w:abstractNum>
+  <w:abstractNum w:abstractNumId="1472752485">
+    <w:nsid w:val="57C86B65"/>
+    <w:multiLevelType w:val="singleLevel"/>
+    <w:tmpl w:val="57C86B65"/>
+    <w:lvl w:ilvl="0" w:tentative="1">
+      <w:start w:val="1"/>
+      <w:numFmt w:val="bullet"/>
+      <w:lvlText w:val=""/>
+      <w:lvlJc w:val="left"/>
+      <w:pPr>
+        <w:tabs>
+          <w:tab w:val="left" w:pos="420"/>
+        </w:tabs>
+        <w:ind w:left="420" w:leftChars="0" w:hanging="420" w:firstLineChars="0"/>
+      </w:pPr>
+      <w:rPr>
+        <w:rFonts w:hint="default" w:ascii="Wingdings" w:hAnsi="Wingdings"/>
+      </w:rPr>
+    </w:lvl>
+  </w:abstractNum>
+  <w:abstractNum w:abstractNumId="1472757072">
+    <w:nsid w:val="57C87D50"/>
+    <w:multiLevelType w:val="singleLevel"/>
+    <w:tmpl w:val="57C87D50"/>
+    <w:lvl w:ilvl="0" w:tentative="1">
+      <w:start w:val="1"/>
+      <w:numFmt w:val="bullet"/>
+      <w:lvlText w:val=""/>
+      <w:lvlJc w:val="left"/>
+      <w:pPr>
+        <w:tabs>
+          <w:tab w:val="left" w:pos="420"/>
+        </w:tabs>
+        <w:ind w:left="420" w:leftChars="0" w:hanging="420" w:firstLineChars="0"/>
+      </w:pPr>
+      <w:rPr>
+        <w:rFonts w:hint="default" w:ascii="Wingdings" w:hAnsi="Wingdings"/>
+      </w:rPr>
+    </w:lvl>
+  </w:abstractNum>
   <w:abstractNum w:abstractNumId="1472671774">
     <w:nsid w:val="57C7301E"/>
     <w:multiLevelType w:val="multilevel"/>
@@ -6353,326 +6667,6 @@
       </w:pPr>
       <w:rPr>
         <w:rFonts w:hint="default"/>
-      </w:rPr>
-    </w:lvl>
-  </w:abstractNum>
-  <w:abstractNum w:abstractNumId="1472672347">
-    <w:nsid w:val="57C7325B"/>
-    <w:multiLevelType w:val="multilevel"/>
-    <w:tmpl w:val="57C7325B"/>
-    <w:lvl w:ilvl="0" w:tentative="1">
-      <w:start w:val="1"/>
-      <w:numFmt w:val="bullet"/>
-      <w:lvlText w:val=""/>
-      <w:lvlJc w:val="left"/>
-      <w:pPr>
-        <w:tabs>
-          <w:tab w:val="left" w:pos="420"/>
-        </w:tabs>
-        <w:ind w:left="420" w:leftChars="0" w:hanging="420" w:firstLineChars="0"/>
-      </w:pPr>
-      <w:rPr>
-        <w:rFonts w:hint="default" w:ascii="Wingdings" w:hAnsi="Wingdings"/>
-      </w:rPr>
-    </w:lvl>
-    <w:lvl w:ilvl="1" w:tentative="1">
-      <w:start w:val="1"/>
-      <w:numFmt w:val="bullet"/>
-      <w:lvlText w:val=""/>
-      <w:lvlJc w:val="left"/>
-      <w:pPr>
-        <w:tabs>
-          <w:tab w:val="left" w:pos="840"/>
-        </w:tabs>
-        <w:ind w:left="840" w:leftChars="0" w:hanging="420" w:firstLineChars="0"/>
-      </w:pPr>
-      <w:rPr>
-        <w:rFonts w:hint="default" w:ascii="Wingdings" w:hAnsi="Wingdings"/>
-      </w:rPr>
-    </w:lvl>
-    <w:lvl w:ilvl="2" w:tentative="1">
-      <w:start w:val="1"/>
-      <w:numFmt w:val="bullet"/>
-      <w:lvlText w:val=""/>
-      <w:lvlJc w:val="left"/>
-      <w:pPr>
-        <w:tabs>
-          <w:tab w:val="left" w:pos="1260"/>
-        </w:tabs>
-        <w:ind w:left="1260" w:leftChars="0" w:hanging="420" w:firstLineChars="0"/>
-      </w:pPr>
-      <w:rPr>
-        <w:rFonts w:hint="default" w:ascii="Wingdings" w:hAnsi="Wingdings"/>
-      </w:rPr>
-    </w:lvl>
-    <w:lvl w:ilvl="3" w:tentative="1">
-      <w:start w:val="1"/>
-      <w:numFmt w:val="bullet"/>
-      <w:lvlText w:val=""/>
-      <w:lvlJc w:val="left"/>
-      <w:pPr>
-        <w:tabs>
-          <w:tab w:val="left" w:pos="1680"/>
-        </w:tabs>
-        <w:ind w:left="1680" w:leftChars="0" w:hanging="420" w:firstLineChars="0"/>
-      </w:pPr>
-      <w:rPr>
-        <w:rFonts w:hint="default" w:ascii="Wingdings" w:hAnsi="Wingdings"/>
-      </w:rPr>
-    </w:lvl>
-    <w:lvl w:ilvl="4" w:tentative="1">
-      <w:start w:val="1"/>
-      <w:numFmt w:val="bullet"/>
-      <w:lvlText w:val=""/>
-      <w:lvlJc w:val="left"/>
-      <w:pPr>
-        <w:tabs>
-          <w:tab w:val="left" w:pos="2100"/>
-        </w:tabs>
-        <w:ind w:left="2100" w:leftChars="0" w:hanging="420" w:firstLineChars="0"/>
-      </w:pPr>
-      <w:rPr>
-        <w:rFonts w:hint="default" w:ascii="Wingdings" w:hAnsi="Wingdings"/>
-      </w:rPr>
-    </w:lvl>
-    <w:lvl w:ilvl="5" w:tentative="1">
-      <w:start w:val="1"/>
-      <w:numFmt w:val="bullet"/>
-      <w:lvlText w:val=""/>
-      <w:lvlJc w:val="left"/>
-      <w:pPr>
-        <w:tabs>
-          <w:tab w:val="left" w:pos="2520"/>
-        </w:tabs>
-        <w:ind w:left="2520" w:leftChars="0" w:hanging="420" w:firstLineChars="0"/>
-      </w:pPr>
-      <w:rPr>
-        <w:rFonts w:hint="default" w:ascii="Wingdings" w:hAnsi="Wingdings"/>
-      </w:rPr>
-    </w:lvl>
-    <w:lvl w:ilvl="6" w:tentative="1">
-      <w:start w:val="1"/>
-      <w:numFmt w:val="bullet"/>
-      <w:lvlText w:val=""/>
-      <w:lvlJc w:val="left"/>
-      <w:pPr>
-        <w:tabs>
-          <w:tab w:val="left" w:pos="2940"/>
-        </w:tabs>
-        <w:ind w:left="2940" w:leftChars="0" w:hanging="420" w:firstLineChars="0"/>
-      </w:pPr>
-      <w:rPr>
-        <w:rFonts w:hint="default" w:ascii="Wingdings" w:hAnsi="Wingdings"/>
-      </w:rPr>
-    </w:lvl>
-    <w:lvl w:ilvl="7" w:tentative="1">
-      <w:start w:val="1"/>
-      <w:numFmt w:val="bullet"/>
-      <w:lvlText w:val=""/>
-      <w:lvlJc w:val="left"/>
-      <w:pPr>
-        <w:tabs>
-          <w:tab w:val="left" w:pos="3360"/>
-        </w:tabs>
-        <w:ind w:left="3360" w:leftChars="0" w:hanging="420" w:firstLineChars="0"/>
-      </w:pPr>
-      <w:rPr>
-        <w:rFonts w:hint="default" w:ascii="Wingdings" w:hAnsi="Wingdings"/>
-      </w:rPr>
-    </w:lvl>
-    <w:lvl w:ilvl="8" w:tentative="1">
-      <w:start w:val="1"/>
-      <w:numFmt w:val="bullet"/>
-      <w:lvlText w:val=""/>
-      <w:lvlJc w:val="left"/>
-      <w:pPr>
-        <w:tabs>
-          <w:tab w:val="left" w:pos="3780"/>
-        </w:tabs>
-        <w:ind w:left="3780" w:leftChars="0" w:hanging="420" w:firstLineChars="0"/>
-      </w:pPr>
-      <w:rPr>
-        <w:rFonts w:hint="default" w:ascii="Wingdings" w:hAnsi="Wingdings"/>
-      </w:rPr>
-    </w:lvl>
-  </w:abstractNum>
-  <w:abstractNum w:abstractNumId="1472747981">
-    <w:nsid w:val="57C859CD"/>
-    <w:multiLevelType w:val="multilevel"/>
-    <w:tmpl w:val="57C859CD"/>
-    <w:lvl w:ilvl="0" w:tentative="1">
-      <w:start w:val="1"/>
-      <w:numFmt w:val="bullet"/>
-      <w:lvlText w:val=""/>
-      <w:lvlJc w:val="left"/>
-      <w:pPr>
-        <w:tabs>
-          <w:tab w:val="left" w:pos="420"/>
-        </w:tabs>
-        <w:ind w:left="420" w:leftChars="0" w:hanging="420" w:firstLineChars="0"/>
-      </w:pPr>
-      <w:rPr>
-        <w:rFonts w:hint="default" w:ascii="Wingdings" w:hAnsi="Wingdings"/>
-      </w:rPr>
-    </w:lvl>
-    <w:lvl w:ilvl="1" w:tentative="1">
-      <w:start w:val="1"/>
-      <w:numFmt w:val="bullet"/>
-      <w:lvlText w:val=""/>
-      <w:lvlJc w:val="left"/>
-      <w:pPr>
-        <w:tabs>
-          <w:tab w:val="left" w:pos="840"/>
-        </w:tabs>
-        <w:ind w:left="840" w:leftChars="0" w:hanging="420" w:firstLineChars="0"/>
-      </w:pPr>
-      <w:rPr>
-        <w:rFonts w:hint="default" w:ascii="Wingdings" w:hAnsi="Wingdings"/>
-      </w:rPr>
-    </w:lvl>
-    <w:lvl w:ilvl="2" w:tentative="1">
-      <w:start w:val="1"/>
-      <w:numFmt w:val="bullet"/>
-      <w:lvlText w:val=""/>
-      <w:lvlJc w:val="left"/>
-      <w:pPr>
-        <w:tabs>
-          <w:tab w:val="left" w:pos="1260"/>
-        </w:tabs>
-        <w:ind w:left="1260" w:leftChars="0" w:hanging="420" w:firstLineChars="0"/>
-      </w:pPr>
-      <w:rPr>
-        <w:rFonts w:hint="default" w:ascii="Wingdings" w:hAnsi="Wingdings"/>
-      </w:rPr>
-    </w:lvl>
-    <w:lvl w:ilvl="3" w:tentative="1">
-      <w:start w:val="1"/>
-      <w:numFmt w:val="bullet"/>
-      <w:lvlText w:val=""/>
-      <w:lvlJc w:val="left"/>
-      <w:pPr>
-        <w:tabs>
-          <w:tab w:val="left" w:pos="1680"/>
-        </w:tabs>
-        <w:ind w:left="1680" w:leftChars="0" w:hanging="420" w:firstLineChars="0"/>
-      </w:pPr>
-      <w:rPr>
-        <w:rFonts w:hint="default" w:ascii="Wingdings" w:hAnsi="Wingdings"/>
-      </w:rPr>
-    </w:lvl>
-    <w:lvl w:ilvl="4" w:tentative="1">
-      <w:start w:val="1"/>
-      <w:numFmt w:val="bullet"/>
-      <w:lvlText w:val=""/>
-      <w:lvlJc w:val="left"/>
-      <w:pPr>
-        <w:tabs>
-          <w:tab w:val="left" w:pos="2100"/>
-        </w:tabs>
-        <w:ind w:left="2100" w:leftChars="0" w:hanging="420" w:firstLineChars="0"/>
-      </w:pPr>
-      <w:rPr>
-        <w:rFonts w:hint="default" w:ascii="Wingdings" w:hAnsi="Wingdings"/>
-      </w:rPr>
-    </w:lvl>
-    <w:lvl w:ilvl="5" w:tentative="1">
-      <w:start w:val="1"/>
-      <w:numFmt w:val="bullet"/>
-      <w:lvlText w:val=""/>
-      <w:lvlJc w:val="left"/>
-      <w:pPr>
-        <w:tabs>
-          <w:tab w:val="left" w:pos="2520"/>
-        </w:tabs>
-        <w:ind w:left="2520" w:leftChars="0" w:hanging="420" w:firstLineChars="0"/>
-      </w:pPr>
-      <w:rPr>
-        <w:rFonts w:hint="default" w:ascii="Wingdings" w:hAnsi="Wingdings"/>
-      </w:rPr>
-    </w:lvl>
-    <w:lvl w:ilvl="6" w:tentative="1">
-      <w:start w:val="1"/>
-      <w:numFmt w:val="bullet"/>
-      <w:lvlText w:val=""/>
-      <w:lvlJc w:val="left"/>
-      <w:pPr>
-        <w:tabs>
-          <w:tab w:val="left" w:pos="2940"/>
-        </w:tabs>
-        <w:ind w:left="2940" w:leftChars="0" w:hanging="420" w:firstLineChars="0"/>
-      </w:pPr>
-      <w:rPr>
-        <w:rFonts w:hint="default" w:ascii="Wingdings" w:hAnsi="Wingdings"/>
-      </w:rPr>
-    </w:lvl>
-    <w:lvl w:ilvl="7" w:tentative="1">
-      <w:start w:val="1"/>
-      <w:numFmt w:val="bullet"/>
-      <w:lvlText w:val=""/>
-      <w:lvlJc w:val="left"/>
-      <w:pPr>
-        <w:tabs>
-          <w:tab w:val="left" w:pos="3360"/>
-        </w:tabs>
-        <w:ind w:left="3360" w:leftChars="0" w:hanging="420" w:firstLineChars="0"/>
-      </w:pPr>
-      <w:rPr>
-        <w:rFonts w:hint="default" w:ascii="Wingdings" w:hAnsi="Wingdings"/>
-      </w:rPr>
-    </w:lvl>
-    <w:lvl w:ilvl="8" w:tentative="1">
-      <w:start w:val="1"/>
-      <w:numFmt w:val="bullet"/>
-      <w:lvlText w:val=""/>
-      <w:lvlJc w:val="left"/>
-      <w:pPr>
-        <w:tabs>
-          <w:tab w:val="left" w:pos="3780"/>
-        </w:tabs>
-        <w:ind w:left="3780" w:leftChars="0" w:hanging="420" w:firstLineChars="0"/>
-      </w:pPr>
-      <w:rPr>
-        <w:rFonts w:hint="default" w:ascii="Wingdings" w:hAnsi="Wingdings"/>
-      </w:rPr>
-    </w:lvl>
-  </w:abstractNum>
-  <w:abstractNum w:abstractNumId="1472752485">
-    <w:nsid w:val="57C86B65"/>
-    <w:multiLevelType w:val="singleLevel"/>
-    <w:tmpl w:val="57C86B65"/>
-    <w:lvl w:ilvl="0" w:tentative="1">
-      <w:start w:val="1"/>
-      <w:numFmt w:val="bullet"/>
-      <w:lvlText w:val=""/>
-      <w:lvlJc w:val="left"/>
-      <w:pPr>
-        <w:tabs>
-          <w:tab w:val="left" w:pos="420"/>
-        </w:tabs>
-        <w:ind w:left="420" w:leftChars="0" w:hanging="420" w:firstLineChars="0"/>
-      </w:pPr>
-      <w:rPr>
-        <w:rFonts w:hint="default" w:ascii="Wingdings" w:hAnsi="Wingdings"/>
-      </w:rPr>
-    </w:lvl>
-  </w:abstractNum>
-  <w:abstractNum w:abstractNumId="1472757072">
-    <w:nsid w:val="57C87D50"/>
-    <w:multiLevelType w:val="singleLevel"/>
-    <w:tmpl w:val="57C87D50"/>
-    <w:lvl w:ilvl="0" w:tentative="1">
-      <w:start w:val="1"/>
-      <w:numFmt w:val="bullet"/>
-      <w:lvlText w:val=""/>
-      <w:lvlJc w:val="left"/>
-      <w:pPr>
-        <w:tabs>
-          <w:tab w:val="left" w:pos="420"/>
-        </w:tabs>
-        <w:ind w:left="420" w:leftChars="0" w:hanging="420" w:firstLineChars="0"/>
-      </w:pPr>
-      <w:rPr>
-        <w:rFonts w:hint="default" w:ascii="Wingdings" w:hAnsi="Wingdings"/>
       </w:rPr>
     </w:lvl>
   </w:abstractNum>

</xml_diff>

<commit_message>
Commit inicial - Relatorio quase pronto, falta Diagrama de bloco para o hardaware, projeto dos componetes, projeto de integração dos componetes e
</commit_message>
<xml_diff>
--- a/Relátorio.docx
+++ b/Relátorio.docx
@@ -4464,8 +4464,6 @@
           <w:lang w:val="pt-BR"/>
         </w:rPr>
       </w:pPr>
-      <w:bookmarkStart w:id="0" w:name="_GoBack"/>
-      <w:bookmarkEnd w:id="0"/>
       <w:r>
         <w:drawing>
           <wp:inline distT="0" distB="0" distL="114300" distR="114300">
@@ -5067,6 +5065,8 @@
           </w14:textFill>
         </w:rPr>
       </w:pPr>
+      <w:bookmarkStart w:id="0" w:name="_GoBack"/>
+      <w:bookmarkEnd w:id="0"/>
     </w:p>
     <w:p>
       <w:pPr>
@@ -5461,7 +5461,1739 @@
           <w:lang w:val="pt-BR"/>
         </w:rPr>
       </w:pPr>
-    </w:p>
+      <w:r>
+        <w:rPr>
+          <w:sz w:val="20"/>
+          <w:szCs w:val="20"/>
+          <w:lang w:val="pt-BR"/>
+        </w:rPr>
+        <w:br w:type="page"/>
+      </w:r>
+    </w:p>
+    <w:p>
+      <w:pPr>
+        <w:keepNext w:val="0"/>
+        <w:keepLines w:val="0"/>
+        <w:pageBreakBefore w:val="0"/>
+        <w:widowControl/>
+        <w:numPr>
+          <w:ilvl w:val="0"/>
+          <w:numId w:val="0"/>
+        </w:numPr>
+        <w:tabs>
+          <w:tab w:val="clear" w:pos="420"/>
+          <w:tab w:val="clear" w:pos="425"/>
+        </w:tabs>
+        <w:kinsoku/>
+        <w:wordWrap/>
+        <w:overflowPunct/>
+        <w:topLinePunct w:val="0"/>
+        <w:autoSpaceDE/>
+        <w:autoSpaceDN/>
+        <w:bidi w:val="0"/>
+        <w:adjustRightInd/>
+        <w:snapToGrid/>
+        <w:spacing w:after="200" w:line="360" w:lineRule="auto"/>
+        <w:ind w:leftChars="0" w:right="0" w:rightChars="0"/>
+        <w:jc w:val="both"/>
+        <w:textAlignment w:val="auto"/>
+        <w:outlineLvl w:val="9"/>
+        <w:rPr>
+          <w:b/>
+          <w:bCs/>
+          <w:sz w:val="28"/>
+          <w:szCs w:val="28"/>
+          <w:lang w:val="pt-BR"/>
+        </w:rPr>
+      </w:pPr>
+      <w:r>
+        <w:rPr>
+          <w:b/>
+          <w:bCs/>
+          <w:sz w:val="28"/>
+          <w:szCs w:val="28"/>
+          <w:lang w:val="pt-BR"/>
+        </w:rPr>
+        <w:t>5 - Cronograma</w:t>
+      </w:r>
+    </w:p>
+    <w:tbl>
+      <w:tblPr>
+        <w:tblStyle w:val="5"/>
+        <w:tblW w:w="8490" w:type="dxa"/>
+        <w:tblInd w:w="130" w:type="dxa"/>
+        <w:tblBorders>
+          <w:top w:val="single" w:color="auto" w:sz="4" w:space="0"/>
+          <w:left w:val="single" w:color="auto" w:sz="4" w:space="0"/>
+          <w:bottom w:val="single" w:color="auto" w:sz="4" w:space="0"/>
+          <w:right w:val="single" w:color="auto" w:sz="4" w:space="0"/>
+          <w:insideH w:val="single" w:color="auto" w:sz="4" w:space="0"/>
+          <w:insideV w:val="single" w:color="auto" w:sz="4" w:space="0"/>
+        </w:tblBorders>
+        <w:tblLayout w:type="fixed"/>
+        <w:tblCellMar>
+          <w:left w:w="108" w:type="dxa"/>
+          <w:right w:w="108" w:type="dxa"/>
+        </w:tblCellMar>
+      </w:tblPr>
+      <w:tblGrid>
+        <w:gridCol w:w="1980"/>
+        <w:gridCol w:w="1560"/>
+        <w:gridCol w:w="1350"/>
+        <w:gridCol w:w="1125"/>
+        <w:gridCol w:w="1185"/>
+        <w:gridCol w:w="1290"/>
+      </w:tblGrid>
+      <w:tr>
+        <w:tblPrEx>
+          <w:tblBorders>
+            <w:top w:val="single" w:color="auto" w:sz="4" w:space="0"/>
+            <w:left w:val="single" w:color="auto" w:sz="4" w:space="0"/>
+            <w:bottom w:val="single" w:color="auto" w:sz="4" w:space="0"/>
+            <w:right w:val="single" w:color="auto" w:sz="4" w:space="0"/>
+            <w:insideH w:val="single" w:color="auto" w:sz="4" w:space="0"/>
+            <w:insideV w:val="single" w:color="auto" w:sz="4" w:space="0"/>
+          </w:tblBorders>
+          <w:tblLayout w:type="fixed"/>
+          <w:tblCellMar>
+            <w:left w:w="108" w:type="dxa"/>
+            <w:right w:w="108" w:type="dxa"/>
+          </w:tblCellMar>
+        </w:tblPrEx>
+        <w:trPr>
+          <w:trHeight w:val="838" w:hRule="atLeast"/>
+        </w:trPr>
+        <w:tc>
+          <w:tcPr>
+            <w:tcW w:w="1980" w:type="dxa"/>
+          </w:tcPr>
+          <w:p>
+            <w:pPr>
+              <w:keepNext w:val="0"/>
+              <w:keepLines w:val="0"/>
+              <w:pageBreakBefore w:val="0"/>
+              <w:widowControl/>
+              <w:numPr>
+                <w:ilvl w:val="0"/>
+                <w:numId w:val="0"/>
+              </w:numPr>
+              <w:tabs>
+                <w:tab w:val="clear" w:pos="420"/>
+                <w:tab w:val="clear" w:pos="425"/>
+              </w:tabs>
+              <w:kinsoku/>
+              <w:wordWrap/>
+              <w:overflowPunct/>
+              <w:topLinePunct w:val="0"/>
+              <w:autoSpaceDE/>
+              <w:autoSpaceDN/>
+              <w:bidi w:val="0"/>
+              <w:adjustRightInd/>
+              <w:snapToGrid/>
+              <w:spacing w:after="200" w:line="240" w:lineRule="auto"/>
+              <w:ind w:left="-13" w:leftChars="-6" w:right="0" w:rightChars="0" w:firstLine="17" w:firstLineChars="0"/>
+              <w:jc w:val="center"/>
+              <w:textAlignment w:val="auto"/>
+              <w:outlineLvl w:val="9"/>
+              <w:rPr>
+                <w:b w:val="0"/>
+                <w:bCs w:val="0"/>
+                <w:sz w:val="24"/>
+                <w:szCs w:val="24"/>
+                <w:vertAlign w:val="baseline"/>
+                <w:lang w:val="pt-BR"/>
+              </w:rPr>
+            </w:pPr>
+            <w:r>
+              <w:rPr>
+                <w:b w:val="0"/>
+                <w:bCs w:val="0"/>
+                <w:sz w:val="24"/>
+                <w:szCs w:val="24"/>
+                <w:vertAlign w:val="baseline"/>
+                <w:lang w:val="pt-BR"/>
+              </w:rPr>
+              <w:t>Prazos/</w:t>
+            </w:r>
+          </w:p>
+          <w:p>
+            <w:pPr>
+              <w:keepNext w:val="0"/>
+              <w:keepLines w:val="0"/>
+              <w:pageBreakBefore w:val="0"/>
+              <w:widowControl/>
+              <w:numPr>
+                <w:ilvl w:val="0"/>
+                <w:numId w:val="0"/>
+              </w:numPr>
+              <w:tabs>
+                <w:tab w:val="clear" w:pos="420"/>
+                <w:tab w:val="clear" w:pos="425"/>
+              </w:tabs>
+              <w:kinsoku/>
+              <w:wordWrap/>
+              <w:overflowPunct/>
+              <w:topLinePunct w:val="0"/>
+              <w:autoSpaceDE/>
+              <w:autoSpaceDN/>
+              <w:bidi w:val="0"/>
+              <w:adjustRightInd/>
+              <w:snapToGrid/>
+              <w:spacing w:after="200" w:line="240" w:lineRule="auto"/>
+              <w:ind w:left="-13" w:leftChars="-6" w:right="0" w:rightChars="0" w:firstLine="17" w:firstLineChars="0"/>
+              <w:jc w:val="center"/>
+              <w:textAlignment w:val="auto"/>
+              <w:outlineLvl w:val="9"/>
+              <w:rPr>
+                <w:b/>
+                <w:bCs/>
+                <w:sz w:val="28"/>
+                <w:szCs w:val="28"/>
+                <w:vertAlign w:val="baseline"/>
+                <w:lang w:val="pt-BR"/>
+              </w:rPr>
+            </w:pPr>
+            <w:r>
+              <w:rPr>
+                <w:b w:val="0"/>
+                <w:bCs w:val="0"/>
+                <w:sz w:val="24"/>
+                <w:szCs w:val="24"/>
+                <w:vertAlign w:val="baseline"/>
+                <w:lang w:val="pt-BR"/>
+              </w:rPr>
+              <w:t>Atividade</w:t>
+            </w:r>
+          </w:p>
+        </w:tc>
+        <w:tc>
+          <w:tcPr>
+            <w:tcW w:w="2910" w:type="dxa"/>
+            <w:gridSpan w:val="2"/>
+          </w:tcPr>
+          <w:p>
+            <w:pPr>
+              <w:keepNext w:val="0"/>
+              <w:keepLines w:val="0"/>
+              <w:pageBreakBefore w:val="0"/>
+              <w:widowControl/>
+              <w:numPr>
+                <w:ilvl w:val="0"/>
+                <w:numId w:val="0"/>
+              </w:numPr>
+              <w:tabs>
+                <w:tab w:val="clear" w:pos="420"/>
+                <w:tab w:val="clear" w:pos="425"/>
+              </w:tabs>
+              <w:kinsoku/>
+              <w:wordWrap/>
+              <w:overflowPunct/>
+              <w:topLinePunct w:val="0"/>
+              <w:autoSpaceDE/>
+              <w:autoSpaceDN/>
+              <w:bidi w:val="0"/>
+              <w:adjustRightInd/>
+              <w:snapToGrid/>
+              <w:spacing w:after="200" w:line="360" w:lineRule="auto"/>
+              <w:ind w:right="0" w:rightChars="0"/>
+              <w:jc w:val="center"/>
+              <w:textAlignment w:val="auto"/>
+              <w:outlineLvl w:val="9"/>
+              <w:rPr>
+                <w:b w:val="0"/>
+                <w:bCs w:val="0"/>
+                <w:sz w:val="24"/>
+                <w:szCs w:val="24"/>
+                <w:vertAlign w:val="baseline"/>
+                <w:lang w:val="pt-BR"/>
+              </w:rPr>
+            </w:pPr>
+          </w:p>
+          <w:p>
+            <w:pPr>
+              <w:keepNext w:val="0"/>
+              <w:keepLines w:val="0"/>
+              <w:pageBreakBefore w:val="0"/>
+              <w:widowControl/>
+              <w:numPr>
+                <w:ilvl w:val="0"/>
+                <w:numId w:val="0"/>
+              </w:numPr>
+              <w:tabs>
+                <w:tab w:val="clear" w:pos="420"/>
+                <w:tab w:val="clear" w:pos="425"/>
+              </w:tabs>
+              <w:kinsoku/>
+              <w:wordWrap/>
+              <w:overflowPunct/>
+              <w:topLinePunct w:val="0"/>
+              <w:autoSpaceDE/>
+              <w:autoSpaceDN/>
+              <w:bidi w:val="0"/>
+              <w:adjustRightInd/>
+              <w:snapToGrid/>
+              <w:spacing w:after="200" w:line="360" w:lineRule="auto"/>
+              <w:ind w:right="0" w:rightChars="0"/>
+              <w:jc w:val="center"/>
+              <w:textAlignment w:val="auto"/>
+              <w:outlineLvl w:val="9"/>
+              <w:rPr>
+                <w:b/>
+                <w:bCs/>
+                <w:sz w:val="28"/>
+                <w:szCs w:val="28"/>
+                <w:vertAlign w:val="baseline"/>
+                <w:lang w:val="pt-BR"/>
+              </w:rPr>
+            </w:pPr>
+            <w:r>
+              <w:rPr>
+                <w:b w:val="0"/>
+                <w:bCs w:val="0"/>
+                <w:sz w:val="24"/>
+                <w:szCs w:val="24"/>
+                <w:vertAlign w:val="baseline"/>
+                <w:lang w:val="pt-BR"/>
+              </w:rPr>
+              <w:t>Setembro</w:t>
+            </w:r>
+          </w:p>
+        </w:tc>
+        <w:tc>
+          <w:tcPr>
+            <w:tcW w:w="2310" w:type="dxa"/>
+            <w:gridSpan w:val="2"/>
+          </w:tcPr>
+          <w:p>
+            <w:pPr>
+              <w:keepNext w:val="0"/>
+              <w:keepLines w:val="0"/>
+              <w:pageBreakBefore w:val="0"/>
+              <w:widowControl/>
+              <w:numPr>
+                <w:ilvl w:val="0"/>
+                <w:numId w:val="0"/>
+              </w:numPr>
+              <w:tabs>
+                <w:tab w:val="clear" w:pos="420"/>
+                <w:tab w:val="clear" w:pos="425"/>
+              </w:tabs>
+              <w:kinsoku/>
+              <w:wordWrap/>
+              <w:overflowPunct/>
+              <w:topLinePunct w:val="0"/>
+              <w:autoSpaceDE/>
+              <w:autoSpaceDN/>
+              <w:bidi w:val="0"/>
+              <w:adjustRightInd/>
+              <w:snapToGrid/>
+              <w:spacing w:after="200" w:line="360" w:lineRule="auto"/>
+              <w:ind w:right="0" w:rightChars="0"/>
+              <w:jc w:val="center"/>
+              <w:textAlignment w:val="auto"/>
+              <w:outlineLvl w:val="9"/>
+              <w:rPr>
+                <w:b w:val="0"/>
+                <w:bCs w:val="0"/>
+                <w:sz w:val="24"/>
+                <w:szCs w:val="24"/>
+                <w:vertAlign w:val="baseline"/>
+                <w:lang w:val="pt-BR"/>
+              </w:rPr>
+            </w:pPr>
+          </w:p>
+          <w:p>
+            <w:pPr>
+              <w:keepNext w:val="0"/>
+              <w:keepLines w:val="0"/>
+              <w:pageBreakBefore w:val="0"/>
+              <w:widowControl/>
+              <w:numPr>
+                <w:ilvl w:val="0"/>
+                <w:numId w:val="0"/>
+              </w:numPr>
+              <w:tabs>
+                <w:tab w:val="clear" w:pos="420"/>
+                <w:tab w:val="clear" w:pos="425"/>
+              </w:tabs>
+              <w:kinsoku/>
+              <w:wordWrap/>
+              <w:overflowPunct/>
+              <w:topLinePunct w:val="0"/>
+              <w:autoSpaceDE/>
+              <w:autoSpaceDN/>
+              <w:bidi w:val="0"/>
+              <w:adjustRightInd/>
+              <w:snapToGrid/>
+              <w:spacing w:after="200" w:line="360" w:lineRule="auto"/>
+              <w:ind w:right="0" w:rightChars="0"/>
+              <w:jc w:val="center"/>
+              <w:textAlignment w:val="auto"/>
+              <w:outlineLvl w:val="9"/>
+              <w:rPr>
+                <w:b w:val="0"/>
+                <w:bCs w:val="0"/>
+                <w:sz w:val="24"/>
+                <w:szCs w:val="24"/>
+                <w:vertAlign w:val="baseline"/>
+                <w:lang w:val="pt-BR"/>
+              </w:rPr>
+            </w:pPr>
+            <w:r>
+              <w:rPr>
+                <w:b w:val="0"/>
+                <w:bCs w:val="0"/>
+                <w:sz w:val="24"/>
+                <w:szCs w:val="24"/>
+                <w:vertAlign w:val="baseline"/>
+                <w:lang w:val="pt-BR"/>
+              </w:rPr>
+              <w:t>Outubro</w:t>
+            </w:r>
+          </w:p>
+        </w:tc>
+        <w:tc>
+          <w:tcPr>
+            <w:tcW w:w="1290" w:type="dxa"/>
+          </w:tcPr>
+          <w:p>
+            <w:pPr>
+              <w:keepNext w:val="0"/>
+              <w:keepLines w:val="0"/>
+              <w:pageBreakBefore w:val="0"/>
+              <w:widowControl/>
+              <w:numPr>
+                <w:ilvl w:val="0"/>
+                <w:numId w:val="0"/>
+              </w:numPr>
+              <w:tabs>
+                <w:tab w:val="clear" w:pos="420"/>
+                <w:tab w:val="clear" w:pos="425"/>
+              </w:tabs>
+              <w:kinsoku/>
+              <w:wordWrap/>
+              <w:overflowPunct/>
+              <w:topLinePunct w:val="0"/>
+              <w:autoSpaceDE/>
+              <w:autoSpaceDN/>
+              <w:bidi w:val="0"/>
+              <w:adjustRightInd/>
+              <w:snapToGrid/>
+              <w:spacing w:after="200" w:line="360" w:lineRule="auto"/>
+              <w:ind w:right="0" w:rightChars="0"/>
+              <w:jc w:val="center"/>
+              <w:textAlignment w:val="auto"/>
+              <w:outlineLvl w:val="9"/>
+              <w:rPr>
+                <w:b w:val="0"/>
+                <w:bCs w:val="0"/>
+                <w:sz w:val="24"/>
+                <w:szCs w:val="24"/>
+                <w:vertAlign w:val="baseline"/>
+                <w:lang w:val="pt-BR"/>
+              </w:rPr>
+            </w:pPr>
+          </w:p>
+          <w:p>
+            <w:pPr>
+              <w:keepNext w:val="0"/>
+              <w:keepLines w:val="0"/>
+              <w:pageBreakBefore w:val="0"/>
+              <w:widowControl/>
+              <w:numPr>
+                <w:ilvl w:val="0"/>
+                <w:numId w:val="0"/>
+              </w:numPr>
+              <w:tabs>
+                <w:tab w:val="clear" w:pos="420"/>
+                <w:tab w:val="clear" w:pos="425"/>
+              </w:tabs>
+              <w:kinsoku/>
+              <w:wordWrap/>
+              <w:overflowPunct/>
+              <w:topLinePunct w:val="0"/>
+              <w:autoSpaceDE/>
+              <w:autoSpaceDN/>
+              <w:bidi w:val="0"/>
+              <w:adjustRightInd/>
+              <w:snapToGrid/>
+              <w:spacing w:after="200" w:line="360" w:lineRule="auto"/>
+              <w:ind w:right="0" w:rightChars="0"/>
+              <w:jc w:val="center"/>
+              <w:textAlignment w:val="auto"/>
+              <w:outlineLvl w:val="9"/>
+              <w:rPr>
+                <w:b w:val="0"/>
+                <w:bCs w:val="0"/>
+                <w:sz w:val="24"/>
+                <w:szCs w:val="24"/>
+                <w:vertAlign w:val="baseline"/>
+                <w:lang w:val="pt-BR"/>
+              </w:rPr>
+            </w:pPr>
+            <w:r>
+              <w:rPr>
+                <w:b w:val="0"/>
+                <w:bCs w:val="0"/>
+                <w:sz w:val="24"/>
+                <w:szCs w:val="24"/>
+                <w:vertAlign w:val="baseline"/>
+                <w:lang w:val="pt-BR"/>
+              </w:rPr>
+              <w:t>Novembro</w:t>
+            </w:r>
+          </w:p>
+        </w:tc>
+      </w:tr>
+      <w:tr>
+        <w:tblPrEx>
+          <w:tblBorders>
+            <w:top w:val="single" w:color="auto" w:sz="4" w:space="0"/>
+            <w:left w:val="single" w:color="auto" w:sz="4" w:space="0"/>
+            <w:bottom w:val="single" w:color="auto" w:sz="4" w:space="0"/>
+            <w:right w:val="single" w:color="auto" w:sz="4" w:space="0"/>
+            <w:insideH w:val="single" w:color="auto" w:sz="4" w:space="0"/>
+            <w:insideV w:val="single" w:color="auto" w:sz="4" w:space="0"/>
+          </w:tblBorders>
+          <w:tblLayout w:type="fixed"/>
+          <w:tblCellMar>
+            <w:left w:w="108" w:type="dxa"/>
+            <w:right w:w="108" w:type="dxa"/>
+          </w:tblCellMar>
+        </w:tblPrEx>
+        <w:tc>
+          <w:tcPr>
+            <w:tcW w:w="1980" w:type="dxa"/>
+          </w:tcPr>
+          <w:p>
+            <w:pPr>
+              <w:keepNext w:val="0"/>
+              <w:keepLines w:val="0"/>
+              <w:pageBreakBefore w:val="0"/>
+              <w:widowControl/>
+              <w:numPr>
+                <w:ilvl w:val="0"/>
+                <w:numId w:val="0"/>
+              </w:numPr>
+              <w:tabs>
+                <w:tab w:val="clear" w:pos="420"/>
+                <w:tab w:val="clear" w:pos="425"/>
+              </w:tabs>
+              <w:kinsoku/>
+              <w:wordWrap/>
+              <w:overflowPunct/>
+              <w:topLinePunct w:val="0"/>
+              <w:autoSpaceDE/>
+              <w:autoSpaceDN/>
+              <w:bidi w:val="0"/>
+              <w:adjustRightInd/>
+              <w:snapToGrid/>
+              <w:spacing w:after="200" w:line="360" w:lineRule="auto"/>
+              <w:ind w:left="-13" w:leftChars="-6" w:right="0" w:rightChars="0" w:firstLine="17" w:firstLineChars="0"/>
+              <w:jc w:val="center"/>
+              <w:textAlignment w:val="auto"/>
+              <w:outlineLvl w:val="9"/>
+              <w:rPr>
+                <w:b w:val="0"/>
+                <w:bCs w:val="0"/>
+                <w:sz w:val="24"/>
+                <w:szCs w:val="24"/>
+                <w:vertAlign w:val="baseline"/>
+                <w:lang w:val="pt-BR"/>
+              </w:rPr>
+            </w:pPr>
+          </w:p>
+        </w:tc>
+        <w:tc>
+          <w:tcPr>
+            <w:tcW w:w="1560" w:type="dxa"/>
+          </w:tcPr>
+          <w:p>
+            <w:pPr>
+              <w:keepNext w:val="0"/>
+              <w:keepLines w:val="0"/>
+              <w:pageBreakBefore w:val="0"/>
+              <w:widowControl/>
+              <w:numPr>
+                <w:ilvl w:val="0"/>
+                <w:numId w:val="0"/>
+              </w:numPr>
+              <w:tabs>
+                <w:tab w:val="clear" w:pos="420"/>
+                <w:tab w:val="clear" w:pos="425"/>
+              </w:tabs>
+              <w:kinsoku/>
+              <w:wordWrap/>
+              <w:overflowPunct/>
+              <w:topLinePunct w:val="0"/>
+              <w:autoSpaceDE/>
+              <w:autoSpaceDN/>
+              <w:bidi w:val="0"/>
+              <w:adjustRightInd/>
+              <w:snapToGrid/>
+              <w:spacing w:after="200" w:line="240" w:lineRule="auto"/>
+              <w:ind w:right="0" w:rightChars="0"/>
+              <w:jc w:val="center"/>
+              <w:textAlignment w:val="auto"/>
+              <w:outlineLvl w:val="9"/>
+              <w:rPr>
+                <w:b w:val="0"/>
+                <w:bCs w:val="0"/>
+                <w:sz w:val="24"/>
+                <w:szCs w:val="24"/>
+                <w:vertAlign w:val="baseline"/>
+                <w:lang w:val="pt-BR"/>
+              </w:rPr>
+            </w:pPr>
+            <w:r>
+              <w:rPr>
+                <w:b w:val="0"/>
+                <w:bCs w:val="0"/>
+                <w:sz w:val="24"/>
+                <w:szCs w:val="24"/>
+                <w:vertAlign w:val="baseline"/>
+                <w:lang w:val="pt-BR"/>
+              </w:rPr>
+              <w:t>1º   Quinzena</w:t>
+            </w:r>
+          </w:p>
+        </w:tc>
+        <w:tc>
+          <w:tcPr>
+            <w:tcW w:w="1350" w:type="dxa"/>
+          </w:tcPr>
+          <w:p>
+            <w:pPr>
+              <w:keepNext w:val="0"/>
+              <w:keepLines w:val="0"/>
+              <w:pageBreakBefore w:val="0"/>
+              <w:widowControl/>
+              <w:numPr>
+                <w:ilvl w:val="0"/>
+                <w:numId w:val="0"/>
+              </w:numPr>
+              <w:tabs>
+                <w:tab w:val="clear" w:pos="420"/>
+                <w:tab w:val="clear" w:pos="425"/>
+              </w:tabs>
+              <w:kinsoku/>
+              <w:wordWrap/>
+              <w:overflowPunct/>
+              <w:topLinePunct w:val="0"/>
+              <w:autoSpaceDE/>
+              <w:autoSpaceDN/>
+              <w:bidi w:val="0"/>
+              <w:adjustRightInd/>
+              <w:snapToGrid/>
+              <w:spacing w:after="200" w:line="240" w:lineRule="auto"/>
+              <w:ind w:right="0" w:rightChars="0"/>
+              <w:jc w:val="center"/>
+              <w:textAlignment w:val="auto"/>
+              <w:outlineLvl w:val="9"/>
+              <w:rPr>
+                <w:b w:val="0"/>
+                <w:bCs w:val="0"/>
+                <w:sz w:val="24"/>
+                <w:szCs w:val="24"/>
+                <w:vertAlign w:val="baseline"/>
+                <w:lang w:val="pt-BR"/>
+              </w:rPr>
+            </w:pPr>
+            <w:r>
+              <w:rPr>
+                <w:b w:val="0"/>
+                <w:bCs w:val="0"/>
+                <w:sz w:val="24"/>
+                <w:szCs w:val="24"/>
+                <w:vertAlign w:val="baseline"/>
+                <w:lang w:val="pt-BR"/>
+              </w:rPr>
+              <w:t>2º Quinzena</w:t>
+            </w:r>
+          </w:p>
+        </w:tc>
+        <w:tc>
+          <w:tcPr>
+            <w:tcW w:w="1125" w:type="dxa"/>
+            <w:textDirection w:val="lrTb"/>
+            <w:vAlign w:val="top"/>
+          </w:tcPr>
+          <w:p>
+            <w:pPr>
+              <w:keepNext w:val="0"/>
+              <w:keepLines w:val="0"/>
+              <w:pageBreakBefore w:val="0"/>
+              <w:widowControl/>
+              <w:numPr>
+                <w:ilvl w:val="0"/>
+                <w:numId w:val="0"/>
+              </w:numPr>
+              <w:tabs>
+                <w:tab w:val="clear" w:pos="420"/>
+                <w:tab w:val="clear" w:pos="425"/>
+              </w:tabs>
+              <w:kinsoku/>
+              <w:wordWrap/>
+              <w:overflowPunct/>
+              <w:topLinePunct w:val="0"/>
+              <w:autoSpaceDE/>
+              <w:autoSpaceDN/>
+              <w:bidi w:val="0"/>
+              <w:adjustRightInd/>
+              <w:snapToGrid/>
+              <w:spacing w:after="200" w:line="240" w:lineRule="auto"/>
+              <w:ind w:left="0" w:leftChars="0" w:right="0" w:rightChars="0" w:firstLine="0" w:firstLineChars="0"/>
+              <w:jc w:val="center"/>
+              <w:textAlignment w:val="auto"/>
+              <w:outlineLvl w:val="9"/>
+              <w:rPr>
+                <w:b w:val="0"/>
+                <w:bCs w:val="0"/>
+                <w:sz w:val="24"/>
+                <w:szCs w:val="24"/>
+                <w:vertAlign w:val="baseline"/>
+                <w:lang w:val="pt-BR"/>
+              </w:rPr>
+            </w:pPr>
+            <w:r>
+              <w:rPr>
+                <w:b w:val="0"/>
+                <w:bCs w:val="0"/>
+                <w:sz w:val="24"/>
+                <w:szCs w:val="24"/>
+                <w:vertAlign w:val="baseline"/>
+                <w:lang w:val="pt-BR"/>
+              </w:rPr>
+              <w:t>1º   Quinzena</w:t>
+            </w:r>
+          </w:p>
+        </w:tc>
+        <w:tc>
+          <w:tcPr>
+            <w:tcW w:w="1185" w:type="dxa"/>
+            <w:textDirection w:val="lrTb"/>
+            <w:vAlign w:val="top"/>
+          </w:tcPr>
+          <w:p>
+            <w:pPr>
+              <w:keepNext w:val="0"/>
+              <w:keepLines w:val="0"/>
+              <w:pageBreakBefore w:val="0"/>
+              <w:widowControl/>
+              <w:numPr>
+                <w:ilvl w:val="0"/>
+                <w:numId w:val="0"/>
+              </w:numPr>
+              <w:tabs>
+                <w:tab w:val="clear" w:pos="420"/>
+                <w:tab w:val="clear" w:pos="425"/>
+              </w:tabs>
+              <w:kinsoku/>
+              <w:wordWrap/>
+              <w:overflowPunct/>
+              <w:topLinePunct w:val="0"/>
+              <w:autoSpaceDE/>
+              <w:autoSpaceDN/>
+              <w:bidi w:val="0"/>
+              <w:adjustRightInd/>
+              <w:snapToGrid/>
+              <w:spacing w:after="200" w:line="240" w:lineRule="auto"/>
+              <w:ind w:left="0" w:leftChars="0" w:right="0" w:rightChars="0" w:firstLine="0" w:firstLineChars="0"/>
+              <w:jc w:val="center"/>
+              <w:textAlignment w:val="auto"/>
+              <w:outlineLvl w:val="9"/>
+              <w:rPr>
+                <w:b w:val="0"/>
+                <w:bCs w:val="0"/>
+                <w:sz w:val="24"/>
+                <w:szCs w:val="24"/>
+                <w:vertAlign w:val="baseline"/>
+                <w:lang w:val="pt-BR"/>
+              </w:rPr>
+            </w:pPr>
+            <w:r>
+              <w:rPr>
+                <w:b w:val="0"/>
+                <w:bCs w:val="0"/>
+                <w:sz w:val="24"/>
+                <w:szCs w:val="24"/>
+                <w:vertAlign w:val="baseline"/>
+                <w:lang w:val="pt-BR"/>
+              </w:rPr>
+              <w:t>2º Quinzena</w:t>
+            </w:r>
+          </w:p>
+        </w:tc>
+        <w:tc>
+          <w:tcPr>
+            <w:tcW w:w="1290" w:type="dxa"/>
+          </w:tcPr>
+          <w:p>
+            <w:pPr>
+              <w:keepNext w:val="0"/>
+              <w:keepLines w:val="0"/>
+              <w:pageBreakBefore w:val="0"/>
+              <w:widowControl/>
+              <w:numPr>
+                <w:ilvl w:val="0"/>
+                <w:numId w:val="0"/>
+              </w:numPr>
+              <w:tabs>
+                <w:tab w:val="clear" w:pos="420"/>
+                <w:tab w:val="clear" w:pos="425"/>
+              </w:tabs>
+              <w:kinsoku/>
+              <w:wordWrap/>
+              <w:overflowPunct/>
+              <w:topLinePunct w:val="0"/>
+              <w:autoSpaceDE/>
+              <w:autoSpaceDN/>
+              <w:bidi w:val="0"/>
+              <w:adjustRightInd/>
+              <w:snapToGrid/>
+              <w:spacing w:after="200" w:line="240" w:lineRule="auto"/>
+              <w:ind w:right="0" w:rightChars="0"/>
+              <w:jc w:val="center"/>
+              <w:textAlignment w:val="auto"/>
+              <w:outlineLvl w:val="9"/>
+              <w:rPr>
+                <w:b w:val="0"/>
+                <w:bCs w:val="0"/>
+                <w:sz w:val="24"/>
+                <w:szCs w:val="24"/>
+                <w:vertAlign w:val="baseline"/>
+                <w:lang w:val="pt-BR"/>
+              </w:rPr>
+            </w:pPr>
+            <w:r>
+              <w:rPr>
+                <w:b w:val="0"/>
+                <w:bCs w:val="0"/>
+                <w:sz w:val="24"/>
+                <w:szCs w:val="24"/>
+                <w:vertAlign w:val="baseline"/>
+                <w:lang w:val="pt-BR"/>
+              </w:rPr>
+              <w:t>1º Quinzena</w:t>
+            </w:r>
+          </w:p>
+        </w:tc>
+      </w:tr>
+      <w:tr>
+        <w:tblPrEx>
+          <w:tblBorders>
+            <w:top w:val="single" w:color="auto" w:sz="4" w:space="0"/>
+            <w:left w:val="single" w:color="auto" w:sz="4" w:space="0"/>
+            <w:bottom w:val="single" w:color="auto" w:sz="4" w:space="0"/>
+            <w:right w:val="single" w:color="auto" w:sz="4" w:space="0"/>
+            <w:insideH w:val="single" w:color="auto" w:sz="4" w:space="0"/>
+            <w:insideV w:val="single" w:color="auto" w:sz="4" w:space="0"/>
+          </w:tblBorders>
+          <w:tblLayout w:type="fixed"/>
+          <w:tblCellMar>
+            <w:left w:w="108" w:type="dxa"/>
+            <w:right w:w="108" w:type="dxa"/>
+          </w:tblCellMar>
+        </w:tblPrEx>
+        <w:tc>
+          <w:tcPr>
+            <w:tcW w:w="1980" w:type="dxa"/>
+          </w:tcPr>
+          <w:p>
+            <w:pPr>
+              <w:keepNext w:val="0"/>
+              <w:keepLines w:val="0"/>
+              <w:pageBreakBefore w:val="0"/>
+              <w:widowControl/>
+              <w:numPr>
+                <w:ilvl w:val="0"/>
+                <w:numId w:val="0"/>
+              </w:numPr>
+              <w:tabs>
+                <w:tab w:val="clear" w:pos="420"/>
+                <w:tab w:val="clear" w:pos="425"/>
+              </w:tabs>
+              <w:kinsoku/>
+              <w:wordWrap/>
+              <w:overflowPunct/>
+              <w:topLinePunct w:val="0"/>
+              <w:autoSpaceDE/>
+              <w:autoSpaceDN/>
+              <w:bidi w:val="0"/>
+              <w:adjustRightInd/>
+              <w:snapToGrid/>
+              <w:spacing w:after="200" w:line="360" w:lineRule="auto"/>
+              <w:ind w:left="-13" w:leftChars="-6" w:right="0" w:rightChars="0" w:firstLine="17" w:firstLineChars="0"/>
+              <w:jc w:val="center"/>
+              <w:textAlignment w:val="auto"/>
+              <w:outlineLvl w:val="9"/>
+              <w:rPr>
+                <w:b w:val="0"/>
+                <w:bCs w:val="0"/>
+                <w:sz w:val="24"/>
+                <w:szCs w:val="24"/>
+                <w:vertAlign w:val="baseline"/>
+                <w:lang w:val="pt-BR"/>
+              </w:rPr>
+            </w:pPr>
+            <w:r>
+              <w:rPr>
+                <w:b w:val="0"/>
+                <w:bCs w:val="0"/>
+                <w:sz w:val="24"/>
+                <w:szCs w:val="24"/>
+                <w:vertAlign w:val="baseline"/>
+                <w:lang w:val="pt-BR"/>
+              </w:rPr>
+              <w:t>Pesquisas/ Estudo</w:t>
+            </w:r>
+          </w:p>
+        </w:tc>
+        <w:tc>
+          <w:tcPr>
+            <w:tcW w:w="1560" w:type="dxa"/>
+          </w:tcPr>
+          <w:p>
+            <w:pPr>
+              <w:keepNext w:val="0"/>
+              <w:keepLines w:val="0"/>
+              <w:pageBreakBefore w:val="0"/>
+              <w:widowControl/>
+              <w:numPr>
+                <w:ilvl w:val="0"/>
+                <w:numId w:val="0"/>
+              </w:numPr>
+              <w:tabs>
+                <w:tab w:val="clear" w:pos="420"/>
+                <w:tab w:val="clear" w:pos="425"/>
+              </w:tabs>
+              <w:kinsoku/>
+              <w:wordWrap/>
+              <w:overflowPunct/>
+              <w:topLinePunct w:val="0"/>
+              <w:autoSpaceDE/>
+              <w:autoSpaceDN/>
+              <w:bidi w:val="0"/>
+              <w:adjustRightInd/>
+              <w:snapToGrid/>
+              <w:spacing w:after="200" w:line="240" w:lineRule="auto"/>
+              <w:ind w:right="0" w:rightChars="0"/>
+              <w:jc w:val="center"/>
+              <w:textAlignment w:val="auto"/>
+              <w:outlineLvl w:val="9"/>
+              <w:rPr>
+                <w:b w:val="0"/>
+                <w:bCs w:val="0"/>
+                <w:sz w:val="24"/>
+                <w:szCs w:val="24"/>
+                <w:vertAlign w:val="baseline"/>
+                <w:lang w:val="pt-BR"/>
+              </w:rPr>
+            </w:pPr>
+            <w:r>
+              <w:rPr>
+                <w:b w:val="0"/>
+                <w:bCs w:val="0"/>
+                <w:sz w:val="24"/>
+                <w:szCs w:val="24"/>
+                <w:vertAlign w:val="baseline"/>
+                <w:lang w:val="pt-BR"/>
+              </w:rPr>
+              <w:t>x</w:t>
+            </w:r>
+          </w:p>
+        </w:tc>
+        <w:tc>
+          <w:tcPr>
+            <w:tcW w:w="1350" w:type="dxa"/>
+          </w:tcPr>
+          <w:p>
+            <w:pPr>
+              <w:keepNext w:val="0"/>
+              <w:keepLines w:val="0"/>
+              <w:pageBreakBefore w:val="0"/>
+              <w:widowControl/>
+              <w:numPr>
+                <w:ilvl w:val="0"/>
+                <w:numId w:val="0"/>
+              </w:numPr>
+              <w:tabs>
+                <w:tab w:val="clear" w:pos="420"/>
+                <w:tab w:val="clear" w:pos="425"/>
+              </w:tabs>
+              <w:kinsoku/>
+              <w:wordWrap/>
+              <w:overflowPunct/>
+              <w:topLinePunct w:val="0"/>
+              <w:autoSpaceDE/>
+              <w:autoSpaceDN/>
+              <w:bidi w:val="0"/>
+              <w:adjustRightInd/>
+              <w:snapToGrid/>
+              <w:spacing w:after="200" w:line="240" w:lineRule="auto"/>
+              <w:ind w:right="0" w:rightChars="0"/>
+              <w:jc w:val="center"/>
+              <w:textAlignment w:val="auto"/>
+              <w:outlineLvl w:val="9"/>
+              <w:rPr>
+                <w:b w:val="0"/>
+                <w:bCs w:val="0"/>
+                <w:sz w:val="24"/>
+                <w:szCs w:val="24"/>
+                <w:vertAlign w:val="baseline"/>
+                <w:lang w:val="pt-BR"/>
+              </w:rPr>
+            </w:pPr>
+          </w:p>
+        </w:tc>
+        <w:tc>
+          <w:tcPr>
+            <w:tcW w:w="1125" w:type="dxa"/>
+            <w:textDirection w:val="lrTb"/>
+            <w:vAlign w:val="top"/>
+          </w:tcPr>
+          <w:p>
+            <w:pPr>
+              <w:keepNext w:val="0"/>
+              <w:keepLines w:val="0"/>
+              <w:pageBreakBefore w:val="0"/>
+              <w:widowControl/>
+              <w:numPr>
+                <w:ilvl w:val="0"/>
+                <w:numId w:val="0"/>
+              </w:numPr>
+              <w:tabs>
+                <w:tab w:val="clear" w:pos="420"/>
+                <w:tab w:val="clear" w:pos="425"/>
+              </w:tabs>
+              <w:kinsoku/>
+              <w:wordWrap/>
+              <w:overflowPunct/>
+              <w:topLinePunct w:val="0"/>
+              <w:autoSpaceDE/>
+              <w:autoSpaceDN/>
+              <w:bidi w:val="0"/>
+              <w:adjustRightInd/>
+              <w:snapToGrid/>
+              <w:spacing w:after="200" w:line="240" w:lineRule="auto"/>
+              <w:ind w:left="0" w:leftChars="0" w:right="0" w:rightChars="0" w:firstLine="0" w:firstLineChars="0"/>
+              <w:jc w:val="center"/>
+              <w:textAlignment w:val="auto"/>
+              <w:outlineLvl w:val="9"/>
+              <w:rPr>
+                <w:b w:val="0"/>
+                <w:bCs w:val="0"/>
+                <w:sz w:val="24"/>
+                <w:szCs w:val="24"/>
+                <w:vertAlign w:val="baseline"/>
+                <w:lang w:val="pt-BR"/>
+              </w:rPr>
+            </w:pPr>
+          </w:p>
+        </w:tc>
+        <w:tc>
+          <w:tcPr>
+            <w:tcW w:w="1185" w:type="dxa"/>
+            <w:textDirection w:val="lrTb"/>
+            <w:vAlign w:val="top"/>
+          </w:tcPr>
+          <w:p>
+            <w:pPr>
+              <w:keepNext w:val="0"/>
+              <w:keepLines w:val="0"/>
+              <w:pageBreakBefore w:val="0"/>
+              <w:widowControl/>
+              <w:numPr>
+                <w:ilvl w:val="0"/>
+                <w:numId w:val="0"/>
+              </w:numPr>
+              <w:tabs>
+                <w:tab w:val="clear" w:pos="420"/>
+                <w:tab w:val="clear" w:pos="425"/>
+              </w:tabs>
+              <w:kinsoku/>
+              <w:wordWrap/>
+              <w:overflowPunct/>
+              <w:topLinePunct w:val="0"/>
+              <w:autoSpaceDE/>
+              <w:autoSpaceDN/>
+              <w:bidi w:val="0"/>
+              <w:adjustRightInd/>
+              <w:snapToGrid/>
+              <w:spacing w:after="200" w:line="240" w:lineRule="auto"/>
+              <w:ind w:left="0" w:leftChars="0" w:right="0" w:rightChars="0" w:firstLine="0" w:firstLineChars="0"/>
+              <w:jc w:val="center"/>
+              <w:textAlignment w:val="auto"/>
+              <w:outlineLvl w:val="9"/>
+              <w:rPr>
+                <w:b w:val="0"/>
+                <w:bCs w:val="0"/>
+                <w:sz w:val="24"/>
+                <w:szCs w:val="24"/>
+                <w:vertAlign w:val="baseline"/>
+                <w:lang w:val="pt-BR"/>
+              </w:rPr>
+            </w:pPr>
+          </w:p>
+        </w:tc>
+        <w:tc>
+          <w:tcPr>
+            <w:tcW w:w="1290" w:type="dxa"/>
+          </w:tcPr>
+          <w:p>
+            <w:pPr>
+              <w:keepNext w:val="0"/>
+              <w:keepLines w:val="0"/>
+              <w:pageBreakBefore w:val="0"/>
+              <w:widowControl/>
+              <w:numPr>
+                <w:ilvl w:val="0"/>
+                <w:numId w:val="0"/>
+              </w:numPr>
+              <w:tabs>
+                <w:tab w:val="clear" w:pos="420"/>
+                <w:tab w:val="clear" w:pos="425"/>
+              </w:tabs>
+              <w:kinsoku/>
+              <w:wordWrap/>
+              <w:overflowPunct/>
+              <w:topLinePunct w:val="0"/>
+              <w:autoSpaceDE/>
+              <w:autoSpaceDN/>
+              <w:bidi w:val="0"/>
+              <w:adjustRightInd/>
+              <w:snapToGrid/>
+              <w:spacing w:after="200" w:line="240" w:lineRule="auto"/>
+              <w:ind w:right="0" w:rightChars="0"/>
+              <w:jc w:val="center"/>
+              <w:textAlignment w:val="auto"/>
+              <w:outlineLvl w:val="9"/>
+              <w:rPr>
+                <w:b w:val="0"/>
+                <w:bCs w:val="0"/>
+                <w:sz w:val="24"/>
+                <w:szCs w:val="24"/>
+                <w:vertAlign w:val="baseline"/>
+                <w:lang w:val="pt-BR"/>
+              </w:rPr>
+            </w:pPr>
+          </w:p>
+        </w:tc>
+      </w:tr>
+      <w:tr>
+        <w:tblPrEx>
+          <w:tblBorders>
+            <w:top w:val="single" w:color="auto" w:sz="4" w:space="0"/>
+            <w:left w:val="single" w:color="auto" w:sz="4" w:space="0"/>
+            <w:bottom w:val="single" w:color="auto" w:sz="4" w:space="0"/>
+            <w:right w:val="single" w:color="auto" w:sz="4" w:space="0"/>
+            <w:insideH w:val="single" w:color="auto" w:sz="4" w:space="0"/>
+            <w:insideV w:val="single" w:color="auto" w:sz="4" w:space="0"/>
+          </w:tblBorders>
+          <w:tblLayout w:type="fixed"/>
+          <w:tblCellMar>
+            <w:left w:w="108" w:type="dxa"/>
+            <w:right w:w="108" w:type="dxa"/>
+          </w:tblCellMar>
+        </w:tblPrEx>
+        <w:tc>
+          <w:tcPr>
+            <w:tcW w:w="1980" w:type="dxa"/>
+          </w:tcPr>
+          <w:p>
+            <w:pPr>
+              <w:keepNext w:val="0"/>
+              <w:keepLines w:val="0"/>
+              <w:pageBreakBefore w:val="0"/>
+              <w:widowControl/>
+              <w:numPr>
+                <w:ilvl w:val="0"/>
+                <w:numId w:val="0"/>
+              </w:numPr>
+              <w:tabs>
+                <w:tab w:val="clear" w:pos="420"/>
+                <w:tab w:val="clear" w:pos="425"/>
+              </w:tabs>
+              <w:kinsoku/>
+              <w:wordWrap/>
+              <w:overflowPunct/>
+              <w:topLinePunct w:val="0"/>
+              <w:autoSpaceDE/>
+              <w:autoSpaceDN/>
+              <w:bidi w:val="0"/>
+              <w:adjustRightInd/>
+              <w:snapToGrid/>
+              <w:spacing w:after="200" w:line="360" w:lineRule="auto"/>
+              <w:ind w:left="-13" w:leftChars="-6" w:right="0" w:rightChars="0" w:firstLine="17" w:firstLineChars="0"/>
+              <w:jc w:val="center"/>
+              <w:textAlignment w:val="auto"/>
+              <w:outlineLvl w:val="9"/>
+              <w:rPr>
+                <w:b w:val="0"/>
+                <w:bCs w:val="0"/>
+                <w:sz w:val="24"/>
+                <w:szCs w:val="24"/>
+                <w:vertAlign w:val="baseline"/>
+                <w:lang w:val="pt-BR"/>
+              </w:rPr>
+            </w:pPr>
+            <w:r>
+              <w:rPr>
+                <w:b w:val="0"/>
+                <w:bCs w:val="0"/>
+                <w:sz w:val="24"/>
+                <w:szCs w:val="24"/>
+                <w:vertAlign w:val="baseline"/>
+                <w:lang w:val="pt-BR"/>
+              </w:rPr>
+              <w:t>Desenvolvimento e Testes</w:t>
+            </w:r>
+          </w:p>
+        </w:tc>
+        <w:tc>
+          <w:tcPr>
+            <w:tcW w:w="1560" w:type="dxa"/>
+          </w:tcPr>
+          <w:p>
+            <w:pPr>
+              <w:keepNext w:val="0"/>
+              <w:keepLines w:val="0"/>
+              <w:pageBreakBefore w:val="0"/>
+              <w:widowControl/>
+              <w:numPr>
+                <w:ilvl w:val="0"/>
+                <w:numId w:val="0"/>
+              </w:numPr>
+              <w:tabs>
+                <w:tab w:val="clear" w:pos="420"/>
+                <w:tab w:val="clear" w:pos="425"/>
+              </w:tabs>
+              <w:kinsoku/>
+              <w:wordWrap/>
+              <w:overflowPunct/>
+              <w:topLinePunct w:val="0"/>
+              <w:autoSpaceDE/>
+              <w:autoSpaceDN/>
+              <w:bidi w:val="0"/>
+              <w:adjustRightInd/>
+              <w:snapToGrid/>
+              <w:spacing w:after="200" w:line="240" w:lineRule="auto"/>
+              <w:ind w:right="0" w:rightChars="0"/>
+              <w:jc w:val="center"/>
+              <w:textAlignment w:val="auto"/>
+              <w:outlineLvl w:val="9"/>
+              <w:rPr>
+                <w:b w:val="0"/>
+                <w:bCs w:val="0"/>
+                <w:sz w:val="24"/>
+                <w:szCs w:val="24"/>
+                <w:vertAlign w:val="baseline"/>
+                <w:lang w:val="pt-BR"/>
+              </w:rPr>
+            </w:pPr>
+          </w:p>
+        </w:tc>
+        <w:tc>
+          <w:tcPr>
+            <w:tcW w:w="1350" w:type="dxa"/>
+          </w:tcPr>
+          <w:p>
+            <w:pPr>
+              <w:keepNext w:val="0"/>
+              <w:keepLines w:val="0"/>
+              <w:pageBreakBefore w:val="0"/>
+              <w:widowControl/>
+              <w:numPr>
+                <w:ilvl w:val="0"/>
+                <w:numId w:val="0"/>
+              </w:numPr>
+              <w:tabs>
+                <w:tab w:val="clear" w:pos="420"/>
+                <w:tab w:val="clear" w:pos="425"/>
+              </w:tabs>
+              <w:kinsoku/>
+              <w:wordWrap/>
+              <w:overflowPunct/>
+              <w:topLinePunct w:val="0"/>
+              <w:autoSpaceDE/>
+              <w:autoSpaceDN/>
+              <w:bidi w:val="0"/>
+              <w:adjustRightInd/>
+              <w:snapToGrid/>
+              <w:spacing w:after="200" w:line="240" w:lineRule="auto"/>
+              <w:ind w:right="0" w:rightChars="0"/>
+              <w:jc w:val="center"/>
+              <w:textAlignment w:val="auto"/>
+              <w:outlineLvl w:val="9"/>
+              <w:rPr>
+                <w:b w:val="0"/>
+                <w:bCs w:val="0"/>
+                <w:sz w:val="24"/>
+                <w:szCs w:val="24"/>
+                <w:vertAlign w:val="baseline"/>
+                <w:lang w:val="pt-BR"/>
+              </w:rPr>
+            </w:pPr>
+            <w:r>
+              <w:rPr>
+                <w:b w:val="0"/>
+                <w:bCs w:val="0"/>
+                <w:sz w:val="24"/>
+                <w:szCs w:val="24"/>
+                <w:vertAlign w:val="baseline"/>
+                <w:lang w:val="pt-BR"/>
+              </w:rPr>
+              <w:t>x</w:t>
+            </w:r>
+          </w:p>
+        </w:tc>
+        <w:tc>
+          <w:tcPr>
+            <w:tcW w:w="1125" w:type="dxa"/>
+            <w:textDirection w:val="lrTb"/>
+            <w:vAlign w:val="top"/>
+          </w:tcPr>
+          <w:p>
+            <w:pPr>
+              <w:keepNext w:val="0"/>
+              <w:keepLines w:val="0"/>
+              <w:pageBreakBefore w:val="0"/>
+              <w:widowControl/>
+              <w:numPr>
+                <w:ilvl w:val="0"/>
+                <w:numId w:val="0"/>
+              </w:numPr>
+              <w:tabs>
+                <w:tab w:val="clear" w:pos="420"/>
+                <w:tab w:val="clear" w:pos="425"/>
+              </w:tabs>
+              <w:kinsoku/>
+              <w:wordWrap/>
+              <w:overflowPunct/>
+              <w:topLinePunct w:val="0"/>
+              <w:autoSpaceDE/>
+              <w:autoSpaceDN/>
+              <w:bidi w:val="0"/>
+              <w:adjustRightInd/>
+              <w:snapToGrid/>
+              <w:spacing w:after="200" w:line="240" w:lineRule="auto"/>
+              <w:ind w:left="0" w:leftChars="0" w:right="0" w:rightChars="0" w:firstLine="0" w:firstLineChars="0"/>
+              <w:jc w:val="center"/>
+              <w:textAlignment w:val="auto"/>
+              <w:outlineLvl w:val="9"/>
+              <w:rPr>
+                <w:b w:val="0"/>
+                <w:bCs w:val="0"/>
+                <w:sz w:val="24"/>
+                <w:szCs w:val="24"/>
+                <w:vertAlign w:val="baseline"/>
+                <w:lang w:val="pt-BR"/>
+              </w:rPr>
+            </w:pPr>
+            <w:r>
+              <w:rPr>
+                <w:b w:val="0"/>
+                <w:bCs w:val="0"/>
+                <w:sz w:val="24"/>
+                <w:szCs w:val="24"/>
+                <w:vertAlign w:val="baseline"/>
+                <w:lang w:val="pt-BR"/>
+              </w:rPr>
+              <w:t>x</w:t>
+            </w:r>
+          </w:p>
+        </w:tc>
+        <w:tc>
+          <w:tcPr>
+            <w:tcW w:w="1185" w:type="dxa"/>
+            <w:textDirection w:val="lrTb"/>
+            <w:vAlign w:val="top"/>
+          </w:tcPr>
+          <w:p>
+            <w:pPr>
+              <w:keepNext w:val="0"/>
+              <w:keepLines w:val="0"/>
+              <w:pageBreakBefore w:val="0"/>
+              <w:widowControl/>
+              <w:numPr>
+                <w:ilvl w:val="0"/>
+                <w:numId w:val="0"/>
+              </w:numPr>
+              <w:tabs>
+                <w:tab w:val="clear" w:pos="420"/>
+                <w:tab w:val="clear" w:pos="425"/>
+              </w:tabs>
+              <w:kinsoku/>
+              <w:wordWrap/>
+              <w:overflowPunct/>
+              <w:topLinePunct w:val="0"/>
+              <w:autoSpaceDE/>
+              <w:autoSpaceDN/>
+              <w:bidi w:val="0"/>
+              <w:adjustRightInd/>
+              <w:snapToGrid/>
+              <w:spacing w:after="200" w:line="240" w:lineRule="auto"/>
+              <w:ind w:left="0" w:leftChars="0" w:right="0" w:rightChars="0" w:firstLine="0" w:firstLineChars="0"/>
+              <w:jc w:val="center"/>
+              <w:textAlignment w:val="auto"/>
+              <w:outlineLvl w:val="9"/>
+              <w:rPr>
+                <w:b w:val="0"/>
+                <w:bCs w:val="0"/>
+                <w:sz w:val="24"/>
+                <w:szCs w:val="24"/>
+                <w:vertAlign w:val="baseline"/>
+                <w:lang w:val="pt-BR"/>
+              </w:rPr>
+            </w:pPr>
+          </w:p>
+        </w:tc>
+        <w:tc>
+          <w:tcPr>
+            <w:tcW w:w="1290" w:type="dxa"/>
+          </w:tcPr>
+          <w:p>
+            <w:pPr>
+              <w:keepNext w:val="0"/>
+              <w:keepLines w:val="0"/>
+              <w:pageBreakBefore w:val="0"/>
+              <w:widowControl/>
+              <w:numPr>
+                <w:ilvl w:val="0"/>
+                <w:numId w:val="0"/>
+              </w:numPr>
+              <w:tabs>
+                <w:tab w:val="clear" w:pos="420"/>
+                <w:tab w:val="clear" w:pos="425"/>
+              </w:tabs>
+              <w:kinsoku/>
+              <w:wordWrap/>
+              <w:overflowPunct/>
+              <w:topLinePunct w:val="0"/>
+              <w:autoSpaceDE/>
+              <w:autoSpaceDN/>
+              <w:bidi w:val="0"/>
+              <w:adjustRightInd/>
+              <w:snapToGrid/>
+              <w:spacing w:after="200" w:line="240" w:lineRule="auto"/>
+              <w:ind w:right="0" w:rightChars="0"/>
+              <w:jc w:val="center"/>
+              <w:textAlignment w:val="auto"/>
+              <w:outlineLvl w:val="9"/>
+              <w:rPr>
+                <w:b w:val="0"/>
+                <w:bCs w:val="0"/>
+                <w:sz w:val="24"/>
+                <w:szCs w:val="24"/>
+                <w:vertAlign w:val="baseline"/>
+                <w:lang w:val="pt-BR"/>
+              </w:rPr>
+            </w:pPr>
+          </w:p>
+        </w:tc>
+      </w:tr>
+      <w:tr>
+        <w:tblPrEx>
+          <w:tblBorders>
+            <w:top w:val="single" w:color="auto" w:sz="4" w:space="0"/>
+            <w:left w:val="single" w:color="auto" w:sz="4" w:space="0"/>
+            <w:bottom w:val="single" w:color="auto" w:sz="4" w:space="0"/>
+            <w:right w:val="single" w:color="auto" w:sz="4" w:space="0"/>
+            <w:insideH w:val="single" w:color="auto" w:sz="4" w:space="0"/>
+            <w:insideV w:val="single" w:color="auto" w:sz="4" w:space="0"/>
+          </w:tblBorders>
+          <w:tblLayout w:type="fixed"/>
+          <w:tblCellMar>
+            <w:left w:w="108" w:type="dxa"/>
+            <w:right w:w="108" w:type="dxa"/>
+          </w:tblCellMar>
+        </w:tblPrEx>
+        <w:tc>
+          <w:tcPr>
+            <w:tcW w:w="1980" w:type="dxa"/>
+          </w:tcPr>
+          <w:p>
+            <w:pPr>
+              <w:keepNext w:val="0"/>
+              <w:keepLines w:val="0"/>
+              <w:pageBreakBefore w:val="0"/>
+              <w:widowControl/>
+              <w:numPr>
+                <w:ilvl w:val="0"/>
+                <w:numId w:val="0"/>
+              </w:numPr>
+              <w:tabs>
+                <w:tab w:val="clear" w:pos="420"/>
+                <w:tab w:val="clear" w:pos="425"/>
+              </w:tabs>
+              <w:kinsoku/>
+              <w:wordWrap/>
+              <w:overflowPunct/>
+              <w:topLinePunct w:val="0"/>
+              <w:autoSpaceDE/>
+              <w:autoSpaceDN/>
+              <w:bidi w:val="0"/>
+              <w:adjustRightInd/>
+              <w:snapToGrid/>
+              <w:spacing w:after="200" w:line="360" w:lineRule="auto"/>
+              <w:ind w:left="-13" w:leftChars="-6" w:right="0" w:rightChars="0" w:firstLine="17" w:firstLineChars="0"/>
+              <w:jc w:val="center"/>
+              <w:textAlignment w:val="auto"/>
+              <w:outlineLvl w:val="9"/>
+              <w:rPr>
+                <w:b w:val="0"/>
+                <w:bCs w:val="0"/>
+                <w:sz w:val="24"/>
+                <w:szCs w:val="24"/>
+                <w:vertAlign w:val="baseline"/>
+                <w:lang w:val="pt-BR"/>
+              </w:rPr>
+            </w:pPr>
+            <w:r>
+              <w:rPr>
+                <w:b w:val="0"/>
+                <w:bCs w:val="0"/>
+                <w:sz w:val="24"/>
+                <w:szCs w:val="24"/>
+                <w:vertAlign w:val="baseline"/>
+                <w:lang w:val="pt-BR"/>
+              </w:rPr>
+              <w:t>Teste Finais</w:t>
+            </w:r>
+          </w:p>
+        </w:tc>
+        <w:tc>
+          <w:tcPr>
+            <w:tcW w:w="1560" w:type="dxa"/>
+          </w:tcPr>
+          <w:p>
+            <w:pPr>
+              <w:keepNext w:val="0"/>
+              <w:keepLines w:val="0"/>
+              <w:pageBreakBefore w:val="0"/>
+              <w:widowControl/>
+              <w:numPr>
+                <w:ilvl w:val="0"/>
+                <w:numId w:val="0"/>
+              </w:numPr>
+              <w:tabs>
+                <w:tab w:val="clear" w:pos="420"/>
+                <w:tab w:val="clear" w:pos="425"/>
+              </w:tabs>
+              <w:kinsoku/>
+              <w:wordWrap/>
+              <w:overflowPunct/>
+              <w:topLinePunct w:val="0"/>
+              <w:autoSpaceDE/>
+              <w:autoSpaceDN/>
+              <w:bidi w:val="0"/>
+              <w:adjustRightInd/>
+              <w:snapToGrid/>
+              <w:spacing w:after="200" w:line="240" w:lineRule="auto"/>
+              <w:ind w:right="0" w:rightChars="0"/>
+              <w:jc w:val="center"/>
+              <w:textAlignment w:val="auto"/>
+              <w:outlineLvl w:val="9"/>
+              <w:rPr>
+                <w:b w:val="0"/>
+                <w:bCs w:val="0"/>
+                <w:sz w:val="24"/>
+                <w:szCs w:val="24"/>
+                <w:vertAlign w:val="baseline"/>
+                <w:lang w:val="pt-BR"/>
+              </w:rPr>
+            </w:pPr>
+          </w:p>
+        </w:tc>
+        <w:tc>
+          <w:tcPr>
+            <w:tcW w:w="1350" w:type="dxa"/>
+          </w:tcPr>
+          <w:p>
+            <w:pPr>
+              <w:keepNext w:val="0"/>
+              <w:keepLines w:val="0"/>
+              <w:pageBreakBefore w:val="0"/>
+              <w:widowControl/>
+              <w:numPr>
+                <w:ilvl w:val="0"/>
+                <w:numId w:val="0"/>
+              </w:numPr>
+              <w:tabs>
+                <w:tab w:val="clear" w:pos="420"/>
+                <w:tab w:val="clear" w:pos="425"/>
+              </w:tabs>
+              <w:kinsoku/>
+              <w:wordWrap/>
+              <w:overflowPunct/>
+              <w:topLinePunct w:val="0"/>
+              <w:autoSpaceDE/>
+              <w:autoSpaceDN/>
+              <w:bidi w:val="0"/>
+              <w:adjustRightInd/>
+              <w:snapToGrid/>
+              <w:spacing w:after="200" w:line="240" w:lineRule="auto"/>
+              <w:ind w:right="0" w:rightChars="0"/>
+              <w:jc w:val="center"/>
+              <w:textAlignment w:val="auto"/>
+              <w:outlineLvl w:val="9"/>
+              <w:rPr>
+                <w:b w:val="0"/>
+                <w:bCs w:val="0"/>
+                <w:sz w:val="24"/>
+                <w:szCs w:val="24"/>
+                <w:vertAlign w:val="baseline"/>
+                <w:lang w:val="pt-BR"/>
+              </w:rPr>
+            </w:pPr>
+          </w:p>
+        </w:tc>
+        <w:tc>
+          <w:tcPr>
+            <w:tcW w:w="1125" w:type="dxa"/>
+            <w:textDirection w:val="lrTb"/>
+            <w:vAlign w:val="top"/>
+          </w:tcPr>
+          <w:p>
+            <w:pPr>
+              <w:keepNext w:val="0"/>
+              <w:keepLines w:val="0"/>
+              <w:pageBreakBefore w:val="0"/>
+              <w:widowControl/>
+              <w:numPr>
+                <w:ilvl w:val="0"/>
+                <w:numId w:val="0"/>
+              </w:numPr>
+              <w:tabs>
+                <w:tab w:val="clear" w:pos="420"/>
+                <w:tab w:val="clear" w:pos="425"/>
+              </w:tabs>
+              <w:kinsoku/>
+              <w:wordWrap/>
+              <w:overflowPunct/>
+              <w:topLinePunct w:val="0"/>
+              <w:autoSpaceDE/>
+              <w:autoSpaceDN/>
+              <w:bidi w:val="0"/>
+              <w:adjustRightInd/>
+              <w:snapToGrid/>
+              <w:spacing w:after="200" w:line="240" w:lineRule="auto"/>
+              <w:ind w:left="0" w:leftChars="0" w:right="0" w:rightChars="0" w:firstLine="0" w:firstLineChars="0"/>
+              <w:jc w:val="center"/>
+              <w:textAlignment w:val="auto"/>
+              <w:outlineLvl w:val="9"/>
+              <w:rPr>
+                <w:b w:val="0"/>
+                <w:bCs w:val="0"/>
+                <w:sz w:val="24"/>
+                <w:szCs w:val="24"/>
+                <w:vertAlign w:val="baseline"/>
+                <w:lang w:val="pt-BR"/>
+              </w:rPr>
+            </w:pPr>
+          </w:p>
+        </w:tc>
+        <w:tc>
+          <w:tcPr>
+            <w:tcW w:w="1185" w:type="dxa"/>
+            <w:textDirection w:val="lrTb"/>
+            <w:vAlign w:val="top"/>
+          </w:tcPr>
+          <w:p>
+            <w:pPr>
+              <w:keepNext w:val="0"/>
+              <w:keepLines w:val="0"/>
+              <w:pageBreakBefore w:val="0"/>
+              <w:widowControl/>
+              <w:numPr>
+                <w:ilvl w:val="0"/>
+                <w:numId w:val="0"/>
+              </w:numPr>
+              <w:tabs>
+                <w:tab w:val="clear" w:pos="420"/>
+                <w:tab w:val="clear" w:pos="425"/>
+              </w:tabs>
+              <w:kinsoku/>
+              <w:wordWrap/>
+              <w:overflowPunct/>
+              <w:topLinePunct w:val="0"/>
+              <w:autoSpaceDE/>
+              <w:autoSpaceDN/>
+              <w:bidi w:val="0"/>
+              <w:adjustRightInd/>
+              <w:snapToGrid/>
+              <w:spacing w:after="200" w:line="240" w:lineRule="auto"/>
+              <w:ind w:left="0" w:leftChars="0" w:right="0" w:rightChars="0" w:firstLine="0" w:firstLineChars="0"/>
+              <w:jc w:val="center"/>
+              <w:textAlignment w:val="auto"/>
+              <w:outlineLvl w:val="9"/>
+              <w:rPr>
+                <w:b w:val="0"/>
+                <w:bCs w:val="0"/>
+                <w:sz w:val="24"/>
+                <w:szCs w:val="24"/>
+                <w:vertAlign w:val="baseline"/>
+                <w:lang w:val="pt-BR"/>
+              </w:rPr>
+            </w:pPr>
+            <w:r>
+              <w:rPr>
+                <w:b w:val="0"/>
+                <w:bCs w:val="0"/>
+                <w:sz w:val="24"/>
+                <w:szCs w:val="24"/>
+                <w:vertAlign w:val="baseline"/>
+                <w:lang w:val="pt-BR"/>
+              </w:rPr>
+              <w:t>x</w:t>
+            </w:r>
+          </w:p>
+        </w:tc>
+        <w:tc>
+          <w:tcPr>
+            <w:tcW w:w="1290" w:type="dxa"/>
+          </w:tcPr>
+          <w:p>
+            <w:pPr>
+              <w:keepNext w:val="0"/>
+              <w:keepLines w:val="0"/>
+              <w:pageBreakBefore w:val="0"/>
+              <w:widowControl/>
+              <w:numPr>
+                <w:ilvl w:val="0"/>
+                <w:numId w:val="0"/>
+              </w:numPr>
+              <w:tabs>
+                <w:tab w:val="clear" w:pos="420"/>
+                <w:tab w:val="clear" w:pos="425"/>
+              </w:tabs>
+              <w:kinsoku/>
+              <w:wordWrap/>
+              <w:overflowPunct/>
+              <w:topLinePunct w:val="0"/>
+              <w:autoSpaceDE/>
+              <w:autoSpaceDN/>
+              <w:bidi w:val="0"/>
+              <w:adjustRightInd/>
+              <w:snapToGrid/>
+              <w:spacing w:after="200" w:line="240" w:lineRule="auto"/>
+              <w:ind w:right="0" w:rightChars="0"/>
+              <w:jc w:val="center"/>
+              <w:textAlignment w:val="auto"/>
+              <w:outlineLvl w:val="9"/>
+              <w:rPr>
+                <w:b w:val="0"/>
+                <w:bCs w:val="0"/>
+                <w:sz w:val="24"/>
+                <w:szCs w:val="24"/>
+                <w:vertAlign w:val="baseline"/>
+                <w:lang w:val="pt-BR"/>
+              </w:rPr>
+            </w:pPr>
+          </w:p>
+        </w:tc>
+      </w:tr>
+    </w:tbl>
     <w:p>
       <w:pPr>
         <w:keepNext w:val="0"/>
@@ -6318,323 +8050,23 @@
       </w:rPr>
     </w:lvl>
   </w:abstractNum>
-  <w:abstractNum w:abstractNumId="1472747981">
-    <w:nsid w:val="57C859CD"/>
-    <w:multiLevelType w:val="multilevel"/>
-    <w:tmpl w:val="57C859CD"/>
+  <w:abstractNum w:abstractNumId="1472672578">
+    <w:nsid w:val="57C73342"/>
+    <w:multiLevelType w:val="singleLevel"/>
+    <w:tmpl w:val="57C73342"/>
     <w:lvl w:ilvl="0" w:tentative="1">
       <w:start w:val="1"/>
-      <w:numFmt w:val="bullet"/>
-      <w:lvlText w:val=""/>
+      <w:numFmt w:val="decimal"/>
+      <w:lvlText w:val="%1."/>
       <w:lvlJc w:val="left"/>
       <w:pPr>
         <w:tabs>
-          <w:tab w:val="left" w:pos="420"/>
+          <w:tab w:val="left" w:pos="425"/>
         </w:tabs>
-        <w:ind w:left="420" w:leftChars="0" w:hanging="420" w:firstLineChars="0"/>
+        <w:ind w:left="425" w:leftChars="0" w:hanging="425" w:firstLineChars="0"/>
       </w:pPr>
       <w:rPr>
-        <w:rFonts w:hint="default" w:ascii="Wingdings" w:hAnsi="Wingdings"/>
-      </w:rPr>
-    </w:lvl>
-    <w:lvl w:ilvl="1" w:tentative="1">
-      <w:start w:val="1"/>
-      <w:numFmt w:val="bullet"/>
-      <w:lvlText w:val=""/>
-      <w:lvlJc w:val="left"/>
-      <w:pPr>
-        <w:tabs>
-          <w:tab w:val="left" w:pos="840"/>
-        </w:tabs>
-        <w:ind w:left="840" w:leftChars="0" w:hanging="420" w:firstLineChars="0"/>
-      </w:pPr>
-      <w:rPr>
-        <w:rFonts w:hint="default" w:ascii="Wingdings" w:hAnsi="Wingdings"/>
-      </w:rPr>
-    </w:lvl>
-    <w:lvl w:ilvl="2" w:tentative="1">
-      <w:start w:val="1"/>
-      <w:numFmt w:val="bullet"/>
-      <w:lvlText w:val=""/>
-      <w:lvlJc w:val="left"/>
-      <w:pPr>
-        <w:tabs>
-          <w:tab w:val="left" w:pos="1260"/>
-        </w:tabs>
-        <w:ind w:left="1260" w:leftChars="0" w:hanging="420" w:firstLineChars="0"/>
-      </w:pPr>
-      <w:rPr>
-        <w:rFonts w:hint="default" w:ascii="Wingdings" w:hAnsi="Wingdings"/>
-      </w:rPr>
-    </w:lvl>
-    <w:lvl w:ilvl="3" w:tentative="1">
-      <w:start w:val="1"/>
-      <w:numFmt w:val="bullet"/>
-      <w:lvlText w:val=""/>
-      <w:lvlJc w:val="left"/>
-      <w:pPr>
-        <w:tabs>
-          <w:tab w:val="left" w:pos="1680"/>
-        </w:tabs>
-        <w:ind w:left="1680" w:leftChars="0" w:hanging="420" w:firstLineChars="0"/>
-      </w:pPr>
-      <w:rPr>
-        <w:rFonts w:hint="default" w:ascii="Wingdings" w:hAnsi="Wingdings"/>
-      </w:rPr>
-    </w:lvl>
-    <w:lvl w:ilvl="4" w:tentative="1">
-      <w:start w:val="1"/>
-      <w:numFmt w:val="bullet"/>
-      <w:lvlText w:val=""/>
-      <w:lvlJc w:val="left"/>
-      <w:pPr>
-        <w:tabs>
-          <w:tab w:val="left" w:pos="2100"/>
-        </w:tabs>
-        <w:ind w:left="2100" w:leftChars="0" w:hanging="420" w:firstLineChars="0"/>
-      </w:pPr>
-      <w:rPr>
-        <w:rFonts w:hint="default" w:ascii="Wingdings" w:hAnsi="Wingdings"/>
-      </w:rPr>
-    </w:lvl>
-    <w:lvl w:ilvl="5" w:tentative="1">
-      <w:start w:val="1"/>
-      <w:numFmt w:val="bullet"/>
-      <w:lvlText w:val=""/>
-      <w:lvlJc w:val="left"/>
-      <w:pPr>
-        <w:tabs>
-          <w:tab w:val="left" w:pos="2520"/>
-        </w:tabs>
-        <w:ind w:left="2520" w:leftChars="0" w:hanging="420" w:firstLineChars="0"/>
-      </w:pPr>
-      <w:rPr>
-        <w:rFonts w:hint="default" w:ascii="Wingdings" w:hAnsi="Wingdings"/>
-      </w:rPr>
-    </w:lvl>
-    <w:lvl w:ilvl="6" w:tentative="1">
-      <w:start w:val="1"/>
-      <w:numFmt w:val="bullet"/>
-      <w:lvlText w:val=""/>
-      <w:lvlJc w:val="left"/>
-      <w:pPr>
-        <w:tabs>
-          <w:tab w:val="left" w:pos="2940"/>
-        </w:tabs>
-        <w:ind w:left="2940" w:leftChars="0" w:hanging="420" w:firstLineChars="0"/>
-      </w:pPr>
-      <w:rPr>
-        <w:rFonts w:hint="default" w:ascii="Wingdings" w:hAnsi="Wingdings"/>
-      </w:rPr>
-    </w:lvl>
-    <w:lvl w:ilvl="7" w:tentative="1">
-      <w:start w:val="1"/>
-      <w:numFmt w:val="bullet"/>
-      <w:lvlText w:val=""/>
-      <w:lvlJc w:val="left"/>
-      <w:pPr>
-        <w:tabs>
-          <w:tab w:val="left" w:pos="3360"/>
-        </w:tabs>
-        <w:ind w:left="3360" w:leftChars="0" w:hanging="420" w:firstLineChars="0"/>
-      </w:pPr>
-      <w:rPr>
-        <w:rFonts w:hint="default" w:ascii="Wingdings" w:hAnsi="Wingdings"/>
-      </w:rPr>
-    </w:lvl>
-    <w:lvl w:ilvl="8" w:tentative="1">
-      <w:start w:val="1"/>
-      <w:numFmt w:val="bullet"/>
-      <w:lvlText w:val=""/>
-      <w:lvlJc w:val="left"/>
-      <w:pPr>
-        <w:tabs>
-          <w:tab w:val="left" w:pos="3780"/>
-        </w:tabs>
-        <w:ind w:left="3780" w:leftChars="0" w:hanging="420" w:firstLineChars="0"/>
-      </w:pPr>
-      <w:rPr>
-        <w:rFonts w:hint="default" w:ascii="Wingdings" w:hAnsi="Wingdings"/>
-      </w:rPr>
-    </w:lvl>
-  </w:abstractNum>
-  <w:abstractNum w:abstractNumId="1472752485">
-    <w:nsid w:val="57C86B65"/>
-    <w:multiLevelType w:val="singleLevel"/>
-    <w:tmpl w:val="57C86B65"/>
-    <w:lvl w:ilvl="0" w:tentative="1">
-      <w:start w:val="1"/>
-      <w:numFmt w:val="bullet"/>
-      <w:lvlText w:val=""/>
-      <w:lvlJc w:val="left"/>
-      <w:pPr>
-        <w:tabs>
-          <w:tab w:val="left" w:pos="420"/>
-        </w:tabs>
-        <w:ind w:left="420" w:leftChars="0" w:hanging="420" w:firstLineChars="0"/>
-      </w:pPr>
-      <w:rPr>
-        <w:rFonts w:hint="default" w:ascii="Wingdings" w:hAnsi="Wingdings"/>
-      </w:rPr>
-    </w:lvl>
-  </w:abstractNum>
-  <w:abstractNum w:abstractNumId="1472757072">
-    <w:nsid w:val="57C87D50"/>
-    <w:multiLevelType w:val="singleLevel"/>
-    <w:tmpl w:val="57C87D50"/>
-    <w:lvl w:ilvl="0" w:tentative="1">
-      <w:start w:val="1"/>
-      <w:numFmt w:val="bullet"/>
-      <w:lvlText w:val=""/>
-      <w:lvlJc w:val="left"/>
-      <w:pPr>
-        <w:tabs>
-          <w:tab w:val="left" w:pos="420"/>
-        </w:tabs>
-        <w:ind w:left="420" w:leftChars="0" w:hanging="420" w:firstLineChars="0"/>
-      </w:pPr>
-      <w:rPr>
-        <w:rFonts w:hint="default" w:ascii="Wingdings" w:hAnsi="Wingdings"/>
-      </w:rPr>
-    </w:lvl>
-  </w:abstractNum>
-  <w:abstractNum w:abstractNumId="1472671774">
-    <w:nsid w:val="57C7301E"/>
-    <w:multiLevelType w:val="multilevel"/>
-    <w:tmpl w:val="57C7301E"/>
-    <w:lvl w:ilvl="0" w:tentative="1">
-      <w:start w:val="1"/>
-      <w:numFmt w:val="bullet"/>
-      <w:lvlText w:val=""/>
-      <w:lvlJc w:val="left"/>
-      <w:pPr>
-        <w:tabs>
-          <w:tab w:val="left" w:pos="420"/>
-        </w:tabs>
-        <w:ind w:left="420" w:leftChars="0" w:hanging="420" w:firstLineChars="0"/>
-      </w:pPr>
-      <w:rPr>
-        <w:rFonts w:hint="default" w:ascii="Wingdings" w:hAnsi="Wingdings"/>
-      </w:rPr>
-    </w:lvl>
-    <w:lvl w:ilvl="1" w:tentative="1">
-      <w:start w:val="1"/>
-      <w:numFmt w:val="bullet"/>
-      <w:lvlText w:val=""/>
-      <w:lvlJc w:val="left"/>
-      <w:pPr>
-        <w:tabs>
-          <w:tab w:val="left" w:pos="840"/>
-        </w:tabs>
-        <w:ind w:left="840" w:leftChars="0" w:hanging="420" w:firstLineChars="0"/>
-      </w:pPr>
-      <w:rPr>
-        <w:rFonts w:hint="default" w:ascii="Wingdings" w:hAnsi="Wingdings"/>
-      </w:rPr>
-    </w:lvl>
-    <w:lvl w:ilvl="2" w:tentative="1">
-      <w:start w:val="1"/>
-      <w:numFmt w:val="bullet"/>
-      <w:lvlText w:val=""/>
-      <w:lvlJc w:val="left"/>
-      <w:pPr>
-        <w:tabs>
-          <w:tab w:val="left" w:pos="1260"/>
-        </w:tabs>
-        <w:ind w:left="1260" w:leftChars="0" w:hanging="420" w:firstLineChars="0"/>
-      </w:pPr>
-      <w:rPr>
-        <w:rFonts w:hint="default" w:ascii="Wingdings" w:hAnsi="Wingdings"/>
-      </w:rPr>
-    </w:lvl>
-    <w:lvl w:ilvl="3" w:tentative="1">
-      <w:start w:val="1"/>
-      <w:numFmt w:val="bullet"/>
-      <w:lvlText w:val=""/>
-      <w:lvlJc w:val="left"/>
-      <w:pPr>
-        <w:tabs>
-          <w:tab w:val="left" w:pos="1680"/>
-        </w:tabs>
-        <w:ind w:left="1680" w:leftChars="0" w:hanging="420" w:firstLineChars="0"/>
-      </w:pPr>
-      <w:rPr>
-        <w:rFonts w:hint="default" w:ascii="Wingdings" w:hAnsi="Wingdings"/>
-      </w:rPr>
-    </w:lvl>
-    <w:lvl w:ilvl="4" w:tentative="1">
-      <w:start w:val="1"/>
-      <w:numFmt w:val="bullet"/>
-      <w:lvlText w:val=""/>
-      <w:lvlJc w:val="left"/>
-      <w:pPr>
-        <w:tabs>
-          <w:tab w:val="left" w:pos="2100"/>
-        </w:tabs>
-        <w:ind w:left="2100" w:leftChars="0" w:hanging="420" w:firstLineChars="0"/>
-      </w:pPr>
-      <w:rPr>
-        <w:rFonts w:hint="default" w:ascii="Wingdings" w:hAnsi="Wingdings"/>
-      </w:rPr>
-    </w:lvl>
-    <w:lvl w:ilvl="5" w:tentative="1">
-      <w:start w:val="1"/>
-      <w:numFmt w:val="bullet"/>
-      <w:lvlText w:val=""/>
-      <w:lvlJc w:val="left"/>
-      <w:pPr>
-        <w:tabs>
-          <w:tab w:val="left" w:pos="2520"/>
-        </w:tabs>
-        <w:ind w:left="2520" w:leftChars="0" w:hanging="420" w:firstLineChars="0"/>
-      </w:pPr>
-      <w:rPr>
-        <w:rFonts w:hint="default" w:ascii="Wingdings" w:hAnsi="Wingdings"/>
-      </w:rPr>
-    </w:lvl>
-    <w:lvl w:ilvl="6" w:tentative="1">
-      <w:start w:val="1"/>
-      <w:numFmt w:val="bullet"/>
-      <w:lvlText w:val=""/>
-      <w:lvlJc w:val="left"/>
-      <w:pPr>
-        <w:tabs>
-          <w:tab w:val="left" w:pos="2940"/>
-        </w:tabs>
-        <w:ind w:left="2940" w:leftChars="0" w:hanging="420" w:firstLineChars="0"/>
-      </w:pPr>
-      <w:rPr>
-        <w:rFonts w:hint="default" w:ascii="Wingdings" w:hAnsi="Wingdings"/>
-      </w:rPr>
-    </w:lvl>
-    <w:lvl w:ilvl="7" w:tentative="1">
-      <w:start w:val="1"/>
-      <w:numFmt w:val="bullet"/>
-      <w:lvlText w:val=""/>
-      <w:lvlJc w:val="left"/>
-      <w:pPr>
-        <w:tabs>
-          <w:tab w:val="left" w:pos="3360"/>
-        </w:tabs>
-        <w:ind w:left="3360" w:leftChars="0" w:hanging="420" w:firstLineChars="0"/>
-      </w:pPr>
-      <w:rPr>
-        <w:rFonts w:hint="default" w:ascii="Wingdings" w:hAnsi="Wingdings"/>
-      </w:rPr>
-    </w:lvl>
-    <w:lvl w:ilvl="8" w:tentative="1">
-      <w:start w:val="1"/>
-      <w:numFmt w:val="bullet"/>
-      <w:lvlText w:val=""/>
-      <w:lvlJc w:val="left"/>
-      <w:pPr>
-        <w:tabs>
-          <w:tab w:val="left" w:pos="3780"/>
-        </w:tabs>
-        <w:ind w:left="3780" w:leftChars="0" w:hanging="420" w:firstLineChars="0"/>
-      </w:pPr>
-      <w:rPr>
-        <w:rFonts w:hint="default" w:ascii="Wingdings" w:hAnsi="Wingdings"/>
+        <w:rFonts w:hint="default"/>
       </w:rPr>
     </w:lvl>
   </w:abstractNum>
@@ -6650,23 +8082,323 @@
       <w:lvlJc w:val="left"/>
     </w:lvl>
   </w:abstractNum>
-  <w:abstractNum w:abstractNumId="1472672578">
-    <w:nsid w:val="57C73342"/>
-    <w:multiLevelType w:val="singleLevel"/>
-    <w:tmpl w:val="57C73342"/>
+  <w:abstractNum w:abstractNumId="1472671774">
+    <w:nsid w:val="57C7301E"/>
+    <w:multiLevelType w:val="multilevel"/>
+    <w:tmpl w:val="57C7301E"/>
     <w:lvl w:ilvl="0" w:tentative="1">
       <w:start w:val="1"/>
-      <w:numFmt w:val="decimal"/>
-      <w:lvlText w:val="%1."/>
+      <w:numFmt w:val="bullet"/>
+      <w:lvlText w:val=""/>
       <w:lvlJc w:val="left"/>
       <w:pPr>
         <w:tabs>
-          <w:tab w:val="left" w:pos="425"/>
+          <w:tab w:val="left" w:pos="420"/>
         </w:tabs>
-        <w:ind w:left="425" w:leftChars="0" w:hanging="425" w:firstLineChars="0"/>
+        <w:ind w:left="420" w:leftChars="0" w:hanging="420" w:firstLineChars="0"/>
       </w:pPr>
       <w:rPr>
-        <w:rFonts w:hint="default"/>
+        <w:rFonts w:hint="default" w:ascii="Wingdings" w:hAnsi="Wingdings"/>
+      </w:rPr>
+    </w:lvl>
+    <w:lvl w:ilvl="1" w:tentative="1">
+      <w:start w:val="1"/>
+      <w:numFmt w:val="bullet"/>
+      <w:lvlText w:val=""/>
+      <w:lvlJc w:val="left"/>
+      <w:pPr>
+        <w:tabs>
+          <w:tab w:val="left" w:pos="840"/>
+        </w:tabs>
+        <w:ind w:left="840" w:leftChars="0" w:hanging="420" w:firstLineChars="0"/>
+      </w:pPr>
+      <w:rPr>
+        <w:rFonts w:hint="default" w:ascii="Wingdings" w:hAnsi="Wingdings"/>
+      </w:rPr>
+    </w:lvl>
+    <w:lvl w:ilvl="2" w:tentative="1">
+      <w:start w:val="1"/>
+      <w:numFmt w:val="bullet"/>
+      <w:lvlText w:val=""/>
+      <w:lvlJc w:val="left"/>
+      <w:pPr>
+        <w:tabs>
+          <w:tab w:val="left" w:pos="1260"/>
+        </w:tabs>
+        <w:ind w:left="1260" w:leftChars="0" w:hanging="420" w:firstLineChars="0"/>
+      </w:pPr>
+      <w:rPr>
+        <w:rFonts w:hint="default" w:ascii="Wingdings" w:hAnsi="Wingdings"/>
+      </w:rPr>
+    </w:lvl>
+    <w:lvl w:ilvl="3" w:tentative="1">
+      <w:start w:val="1"/>
+      <w:numFmt w:val="bullet"/>
+      <w:lvlText w:val=""/>
+      <w:lvlJc w:val="left"/>
+      <w:pPr>
+        <w:tabs>
+          <w:tab w:val="left" w:pos="1680"/>
+        </w:tabs>
+        <w:ind w:left="1680" w:leftChars="0" w:hanging="420" w:firstLineChars="0"/>
+      </w:pPr>
+      <w:rPr>
+        <w:rFonts w:hint="default" w:ascii="Wingdings" w:hAnsi="Wingdings"/>
+      </w:rPr>
+    </w:lvl>
+    <w:lvl w:ilvl="4" w:tentative="1">
+      <w:start w:val="1"/>
+      <w:numFmt w:val="bullet"/>
+      <w:lvlText w:val=""/>
+      <w:lvlJc w:val="left"/>
+      <w:pPr>
+        <w:tabs>
+          <w:tab w:val="left" w:pos="2100"/>
+        </w:tabs>
+        <w:ind w:left="2100" w:leftChars="0" w:hanging="420" w:firstLineChars="0"/>
+      </w:pPr>
+      <w:rPr>
+        <w:rFonts w:hint="default" w:ascii="Wingdings" w:hAnsi="Wingdings"/>
+      </w:rPr>
+    </w:lvl>
+    <w:lvl w:ilvl="5" w:tentative="1">
+      <w:start w:val="1"/>
+      <w:numFmt w:val="bullet"/>
+      <w:lvlText w:val=""/>
+      <w:lvlJc w:val="left"/>
+      <w:pPr>
+        <w:tabs>
+          <w:tab w:val="left" w:pos="2520"/>
+        </w:tabs>
+        <w:ind w:left="2520" w:leftChars="0" w:hanging="420" w:firstLineChars="0"/>
+      </w:pPr>
+      <w:rPr>
+        <w:rFonts w:hint="default" w:ascii="Wingdings" w:hAnsi="Wingdings"/>
+      </w:rPr>
+    </w:lvl>
+    <w:lvl w:ilvl="6" w:tentative="1">
+      <w:start w:val="1"/>
+      <w:numFmt w:val="bullet"/>
+      <w:lvlText w:val=""/>
+      <w:lvlJc w:val="left"/>
+      <w:pPr>
+        <w:tabs>
+          <w:tab w:val="left" w:pos="2940"/>
+        </w:tabs>
+        <w:ind w:left="2940" w:leftChars="0" w:hanging="420" w:firstLineChars="0"/>
+      </w:pPr>
+      <w:rPr>
+        <w:rFonts w:hint="default" w:ascii="Wingdings" w:hAnsi="Wingdings"/>
+      </w:rPr>
+    </w:lvl>
+    <w:lvl w:ilvl="7" w:tentative="1">
+      <w:start w:val="1"/>
+      <w:numFmt w:val="bullet"/>
+      <w:lvlText w:val=""/>
+      <w:lvlJc w:val="left"/>
+      <w:pPr>
+        <w:tabs>
+          <w:tab w:val="left" w:pos="3360"/>
+        </w:tabs>
+        <w:ind w:left="3360" w:leftChars="0" w:hanging="420" w:firstLineChars="0"/>
+      </w:pPr>
+      <w:rPr>
+        <w:rFonts w:hint="default" w:ascii="Wingdings" w:hAnsi="Wingdings"/>
+      </w:rPr>
+    </w:lvl>
+    <w:lvl w:ilvl="8" w:tentative="1">
+      <w:start w:val="1"/>
+      <w:numFmt w:val="bullet"/>
+      <w:lvlText w:val=""/>
+      <w:lvlJc w:val="left"/>
+      <w:pPr>
+        <w:tabs>
+          <w:tab w:val="left" w:pos="3780"/>
+        </w:tabs>
+        <w:ind w:left="3780" w:leftChars="0" w:hanging="420" w:firstLineChars="0"/>
+      </w:pPr>
+      <w:rPr>
+        <w:rFonts w:hint="default" w:ascii="Wingdings" w:hAnsi="Wingdings"/>
+      </w:rPr>
+    </w:lvl>
+  </w:abstractNum>
+  <w:abstractNum w:abstractNumId="1472747981">
+    <w:nsid w:val="57C859CD"/>
+    <w:multiLevelType w:val="multilevel"/>
+    <w:tmpl w:val="57C859CD"/>
+    <w:lvl w:ilvl="0" w:tentative="1">
+      <w:start w:val="1"/>
+      <w:numFmt w:val="bullet"/>
+      <w:lvlText w:val=""/>
+      <w:lvlJc w:val="left"/>
+      <w:pPr>
+        <w:tabs>
+          <w:tab w:val="left" w:pos="420"/>
+        </w:tabs>
+        <w:ind w:left="420" w:leftChars="0" w:hanging="420" w:firstLineChars="0"/>
+      </w:pPr>
+      <w:rPr>
+        <w:rFonts w:hint="default" w:ascii="Wingdings" w:hAnsi="Wingdings"/>
+      </w:rPr>
+    </w:lvl>
+    <w:lvl w:ilvl="1" w:tentative="1">
+      <w:start w:val="1"/>
+      <w:numFmt w:val="bullet"/>
+      <w:lvlText w:val=""/>
+      <w:lvlJc w:val="left"/>
+      <w:pPr>
+        <w:tabs>
+          <w:tab w:val="left" w:pos="840"/>
+        </w:tabs>
+        <w:ind w:left="840" w:leftChars="0" w:hanging="420" w:firstLineChars="0"/>
+      </w:pPr>
+      <w:rPr>
+        <w:rFonts w:hint="default" w:ascii="Wingdings" w:hAnsi="Wingdings"/>
+      </w:rPr>
+    </w:lvl>
+    <w:lvl w:ilvl="2" w:tentative="1">
+      <w:start w:val="1"/>
+      <w:numFmt w:val="bullet"/>
+      <w:lvlText w:val=""/>
+      <w:lvlJc w:val="left"/>
+      <w:pPr>
+        <w:tabs>
+          <w:tab w:val="left" w:pos="1260"/>
+        </w:tabs>
+        <w:ind w:left="1260" w:leftChars="0" w:hanging="420" w:firstLineChars="0"/>
+      </w:pPr>
+      <w:rPr>
+        <w:rFonts w:hint="default" w:ascii="Wingdings" w:hAnsi="Wingdings"/>
+      </w:rPr>
+    </w:lvl>
+    <w:lvl w:ilvl="3" w:tentative="1">
+      <w:start w:val="1"/>
+      <w:numFmt w:val="bullet"/>
+      <w:lvlText w:val=""/>
+      <w:lvlJc w:val="left"/>
+      <w:pPr>
+        <w:tabs>
+          <w:tab w:val="left" w:pos="1680"/>
+        </w:tabs>
+        <w:ind w:left="1680" w:leftChars="0" w:hanging="420" w:firstLineChars="0"/>
+      </w:pPr>
+      <w:rPr>
+        <w:rFonts w:hint="default" w:ascii="Wingdings" w:hAnsi="Wingdings"/>
+      </w:rPr>
+    </w:lvl>
+    <w:lvl w:ilvl="4" w:tentative="1">
+      <w:start w:val="1"/>
+      <w:numFmt w:val="bullet"/>
+      <w:lvlText w:val=""/>
+      <w:lvlJc w:val="left"/>
+      <w:pPr>
+        <w:tabs>
+          <w:tab w:val="left" w:pos="2100"/>
+        </w:tabs>
+        <w:ind w:left="2100" w:leftChars="0" w:hanging="420" w:firstLineChars="0"/>
+      </w:pPr>
+      <w:rPr>
+        <w:rFonts w:hint="default" w:ascii="Wingdings" w:hAnsi="Wingdings"/>
+      </w:rPr>
+    </w:lvl>
+    <w:lvl w:ilvl="5" w:tentative="1">
+      <w:start w:val="1"/>
+      <w:numFmt w:val="bullet"/>
+      <w:lvlText w:val=""/>
+      <w:lvlJc w:val="left"/>
+      <w:pPr>
+        <w:tabs>
+          <w:tab w:val="left" w:pos="2520"/>
+        </w:tabs>
+        <w:ind w:left="2520" w:leftChars="0" w:hanging="420" w:firstLineChars="0"/>
+      </w:pPr>
+      <w:rPr>
+        <w:rFonts w:hint="default" w:ascii="Wingdings" w:hAnsi="Wingdings"/>
+      </w:rPr>
+    </w:lvl>
+    <w:lvl w:ilvl="6" w:tentative="1">
+      <w:start w:val="1"/>
+      <w:numFmt w:val="bullet"/>
+      <w:lvlText w:val=""/>
+      <w:lvlJc w:val="left"/>
+      <w:pPr>
+        <w:tabs>
+          <w:tab w:val="left" w:pos="2940"/>
+        </w:tabs>
+        <w:ind w:left="2940" w:leftChars="0" w:hanging="420" w:firstLineChars="0"/>
+      </w:pPr>
+      <w:rPr>
+        <w:rFonts w:hint="default" w:ascii="Wingdings" w:hAnsi="Wingdings"/>
+      </w:rPr>
+    </w:lvl>
+    <w:lvl w:ilvl="7" w:tentative="1">
+      <w:start w:val="1"/>
+      <w:numFmt w:val="bullet"/>
+      <w:lvlText w:val=""/>
+      <w:lvlJc w:val="left"/>
+      <w:pPr>
+        <w:tabs>
+          <w:tab w:val="left" w:pos="3360"/>
+        </w:tabs>
+        <w:ind w:left="3360" w:leftChars="0" w:hanging="420" w:firstLineChars="0"/>
+      </w:pPr>
+      <w:rPr>
+        <w:rFonts w:hint="default" w:ascii="Wingdings" w:hAnsi="Wingdings"/>
+      </w:rPr>
+    </w:lvl>
+    <w:lvl w:ilvl="8" w:tentative="1">
+      <w:start w:val="1"/>
+      <w:numFmt w:val="bullet"/>
+      <w:lvlText w:val=""/>
+      <w:lvlJc w:val="left"/>
+      <w:pPr>
+        <w:tabs>
+          <w:tab w:val="left" w:pos="3780"/>
+        </w:tabs>
+        <w:ind w:left="3780" w:leftChars="0" w:hanging="420" w:firstLineChars="0"/>
+      </w:pPr>
+      <w:rPr>
+        <w:rFonts w:hint="default" w:ascii="Wingdings" w:hAnsi="Wingdings"/>
+      </w:rPr>
+    </w:lvl>
+  </w:abstractNum>
+  <w:abstractNum w:abstractNumId="1472752485">
+    <w:nsid w:val="57C86B65"/>
+    <w:multiLevelType w:val="singleLevel"/>
+    <w:tmpl w:val="57C86B65"/>
+    <w:lvl w:ilvl="0" w:tentative="1">
+      <w:start w:val="1"/>
+      <w:numFmt w:val="bullet"/>
+      <w:lvlText w:val=""/>
+      <w:lvlJc w:val="left"/>
+      <w:pPr>
+        <w:tabs>
+          <w:tab w:val="left" w:pos="420"/>
+        </w:tabs>
+        <w:ind w:left="420" w:leftChars="0" w:hanging="420" w:firstLineChars="0"/>
+      </w:pPr>
+      <w:rPr>
+        <w:rFonts w:hint="default" w:ascii="Wingdings" w:hAnsi="Wingdings"/>
+      </w:rPr>
+    </w:lvl>
+  </w:abstractNum>
+  <w:abstractNum w:abstractNumId="1472757072">
+    <w:nsid w:val="57C87D50"/>
+    <w:multiLevelType w:val="singleLevel"/>
+    <w:tmpl w:val="57C87D50"/>
+    <w:lvl w:ilvl="0" w:tentative="1">
+      <w:start w:val="1"/>
+      <w:numFmt w:val="bullet"/>
+      <w:lvlText w:val=""/>
+      <w:lvlJc w:val="left"/>
+      <w:pPr>
+        <w:tabs>
+          <w:tab w:val="left" w:pos="420"/>
+        </w:tabs>
+        <w:ind w:left="420" w:leftChars="0" w:hanging="420" w:firstLineChars="0"/>
+      </w:pPr>
+      <w:rPr>
+        <w:rFonts w:hint="default" w:ascii="Wingdings" w:hAnsi="Wingdings"/>
       </w:rPr>
     </w:lvl>
   </w:abstractNum>
@@ -6906,6 +8638,25 @@
         <w:right w:w="108" w:type="dxa"/>
       </w:tblCellMar>
     </w:tblPr>
+  </w:style>
+  <w:style w:type="table" w:styleId="5">
+    <w:name w:val="Table Grid"/>
+    <w:basedOn w:val="4"/>
+    <w:uiPriority w:val="0"/>
+    <w:tblPr>
+      <w:tblBorders>
+        <w:top w:val="single" w:color="auto" w:sz="4" w:space="0"/>
+        <w:left w:val="single" w:color="auto" w:sz="4" w:space="0"/>
+        <w:bottom w:val="single" w:color="auto" w:sz="4" w:space="0"/>
+        <w:right w:val="single" w:color="auto" w:sz="4" w:space="0"/>
+        <w:insideH w:val="single" w:color="auto" w:sz="4" w:space="0"/>
+        <w:insideV w:val="single" w:color="auto" w:sz="4" w:space="0"/>
+      </w:tblBorders>
+      <w:tblLayout w:type="fixed"/>
+    </w:tblPr>
+    <w:tcPr>
+      <w:textDirection w:val="lrTb"/>
+    </w:tcPr>
   </w:style>
 </w:styles>
 </file>

</xml_diff>